<commit_message>
Portafolio y practicas 7 y 8 de redes terminadas
</commit_message>
<xml_diff>
--- a/13 Modelos de negocios/Unidad 2 Portafolio 19580589 Castillo Jr Gregorio.docx
+++ b/13 Modelos de negocios/Unidad 2 Portafolio 19580589 Castillo Jr Gregorio.docx
@@ -2492,7 +2492,11 @@
     <w:sdt>
       <w:sdtPr>
         <w:rPr>
-          <w:lang w:val="es-ES"/>
+          <w:rFonts w:asciiTheme="minorHAnsi" w:eastAsiaTheme="minorHAnsi" w:hAnsiTheme="minorHAnsi" w:cstheme="minorBidi"/>
+          <w:color w:val="auto"/>
+          <w:sz w:val="22"/>
+          <w:szCs w:val="22"/>
+          <w:lang w:val="es-ES" w:eastAsia="en-US"/>
         </w:rPr>
         <w:id w:val="-1408919960"/>
         <w:docPartObj>
@@ -2502,13 +2506,8 @@
       </w:sdtPr>
       <w:sdtEndPr>
         <w:rPr>
-          <w:rFonts w:asciiTheme="minorHAnsi" w:eastAsiaTheme="minorHAnsi" w:hAnsiTheme="minorHAnsi" w:cstheme="minorBidi"/>
           <w:b/>
           <w:bCs/>
-          <w:color w:val="auto"/>
-          <w:sz w:val="22"/>
-          <w:szCs w:val="22"/>
-          <w:lang w:eastAsia="en-US"/>
         </w:rPr>
       </w:sdtEndPr>
       <w:sdtContent>
@@ -3268,7 +3267,7 @@
                 <w:sz w:val="24"/>
                 <w:szCs w:val="24"/>
               </w:rPr>
-              <w:t>9</w:t>
+              <w:t>10</w:t>
             </w:r>
             <w:r>
               <w:rPr>
@@ -3374,7 +3373,7 @@
                 <w:sz w:val="24"/>
                 <w:szCs w:val="24"/>
               </w:rPr>
-              <w:t>10</w:t>
+              <w:t>11</w:t>
             </w:r>
             <w:r>
               <w:rPr>
@@ -3480,7 +3479,7 @@
                 <w:sz w:val="24"/>
                 <w:szCs w:val="24"/>
               </w:rPr>
-              <w:t>11</w:t>
+              <w:t>12</w:t>
             </w:r>
             <w:r>
               <w:rPr>
@@ -3591,7 +3590,7 @@
                 <w:sz w:val="24"/>
                 <w:szCs w:val="24"/>
               </w:rPr>
-              <w:t>12</w:t>
+              <w:t>13</w:t>
             </w:r>
             <w:r>
               <w:rPr>
@@ -4043,13 +4042,7 @@
         <w:rPr>
           <w:rFonts w:ascii="Arial" w:hAnsi="Arial" w:cs="Arial"/>
         </w:rPr>
-        <w:t xml:space="preserve">Ésta pretende alcanzar </w:t>
-      </w:r>
-      <w:r>
-        <w:rPr>
-          <w:rFonts w:ascii="Arial" w:hAnsi="Arial" w:cs="Arial"/>
-        </w:rPr>
-        <w:t>un mayor</w:t>
+        <w:t>Ésta pretende alcanzar un mayor</w:t>
       </w:r>
       <w:r>
         <w:rPr>
@@ -4844,10 +4837,10 @@
             <v:path o:extrusionok="f" gradientshapeok="t" o:connecttype="rect"/>
             <o:lock v:ext="edit" aspectratio="t"/>
           </v:shapetype>
-          <v:shape id="_x0000_i1032" type="#_x0000_t75" style="width:240.3pt;height:340.75pt" o:ole="">
+          <v:shape id="_x0000_i1032" type="#_x0000_t75" style="width:239.75pt;height:341pt" o:ole="">
             <v:imagedata r:id="rId11" o:title=""/>
           </v:shape>
-          <o:OLEObject Type="Embed" ProgID="Acrobat.Document.DC" ShapeID="_x0000_i1032" DrawAspect="Content" ObjectID="_1725716705" r:id="rId12"/>
+          <o:OLEObject Type="Embed" ProgID="Acrobat.Document.DC" ShapeID="_x0000_i1032" DrawAspect="Content" ObjectID="_1726251519" r:id="rId12"/>
         </w:object>
       </w:r>
     </w:p>
@@ -5136,13 +5129,800 @@
       </w:r>
       <w:bookmarkEnd w:id="5"/>
     </w:p>
-    <w:p>
-      <w:pPr>
-        <w:rPr>
-          <w:lang w:eastAsia="es-MX"/>
-        </w:rPr>
-      </w:pPr>
-    </w:p>
+    <w:tbl>
+      <w:tblPr>
+        <w:tblStyle w:val="Tabladecuadrcula4"/>
+        <w:tblW w:w="0" w:type="auto"/>
+        <w:tblLook w:val="04A0" w:firstRow="1" w:lastRow="0" w:firstColumn="1" w:lastColumn="0" w:noHBand="0" w:noVBand="1"/>
+      </w:tblPr>
+      <w:tblGrid>
+        <w:gridCol w:w="4414"/>
+        <w:gridCol w:w="4414"/>
+      </w:tblGrid>
+      <w:tr>
+        <w:trPr>
+          <w:cnfStyle w:val="100000000000" w:firstRow="1" w:lastRow="0" w:firstColumn="0" w:lastColumn="0" w:oddVBand="0" w:evenVBand="0" w:oddHBand="0" w:evenHBand="0" w:firstRowFirstColumn="0" w:firstRowLastColumn="0" w:lastRowFirstColumn="0" w:lastRowLastColumn="0"/>
+        </w:trPr>
+        <w:tc>
+          <w:tcPr>
+            <w:cnfStyle w:val="001000000000" w:firstRow="0" w:lastRow="0" w:firstColumn="1" w:lastColumn="0" w:oddVBand="0" w:evenVBand="0" w:oddHBand="0" w:evenHBand="0" w:firstRowFirstColumn="0" w:firstRowLastColumn="0" w:lastRowFirstColumn="0" w:lastRowLastColumn="0"/>
+            <w:tcW w:w="4414" w:type="dxa"/>
+          </w:tcPr>
+          <w:p>
+            <w:pPr>
+              <w:rPr>
+                <w:lang w:eastAsia="es-MX"/>
+              </w:rPr>
+            </w:pPr>
+            <w:r>
+              <w:rPr>
+                <w:lang w:eastAsia="es-MX"/>
+              </w:rPr>
+              <w:t xml:space="preserve">Empresas </w:t>
+            </w:r>
+          </w:p>
+        </w:tc>
+        <w:tc>
+          <w:tcPr>
+            <w:tcW w:w="4414" w:type="dxa"/>
+          </w:tcPr>
+          <w:p>
+            <w:pPr>
+              <w:cnfStyle w:val="100000000000" w:firstRow="1" w:lastRow="0" w:firstColumn="0" w:lastColumn="0" w:oddVBand="0" w:evenVBand="0" w:oddHBand="0" w:evenHBand="0" w:firstRowFirstColumn="0" w:firstRowLastColumn="0" w:lastRowFirstColumn="0" w:lastRowLastColumn="0"/>
+              <w:rPr>
+                <w:lang w:eastAsia="es-MX"/>
+              </w:rPr>
+            </w:pPr>
+            <w:r>
+              <w:rPr>
+                <w:lang w:eastAsia="es-MX"/>
+              </w:rPr>
+              <w:t>Servicios</w:t>
+            </w:r>
+          </w:p>
+        </w:tc>
+      </w:tr>
+      <w:tr>
+        <w:trPr>
+          <w:cnfStyle w:val="000000100000" w:firstRow="0" w:lastRow="0" w:firstColumn="0" w:lastColumn="0" w:oddVBand="0" w:evenVBand="0" w:oddHBand="1" w:evenHBand="0" w:firstRowFirstColumn="0" w:firstRowLastColumn="0" w:lastRowFirstColumn="0" w:lastRowLastColumn="0"/>
+        </w:trPr>
+        <w:tc>
+          <w:tcPr>
+            <w:cnfStyle w:val="001000000000" w:firstRow="0" w:lastRow="0" w:firstColumn="1" w:lastColumn="0" w:oddVBand="0" w:evenVBand="0" w:oddHBand="0" w:evenHBand="0" w:firstRowFirstColumn="0" w:firstRowLastColumn="0" w:lastRowFirstColumn="0" w:lastRowLastColumn="0"/>
+            <w:tcW w:w="4414" w:type="dxa"/>
+          </w:tcPr>
+          <w:p>
+            <w:pPr>
+              <w:spacing w:line="360" w:lineRule="auto"/>
+              <w:jc w:val="both"/>
+              <w:rPr>
+                <w:rFonts w:ascii="Arial" w:hAnsi="Arial" w:cs="Arial"/>
+                <w:b w:val="0"/>
+                <w:bCs w:val="0"/>
+                <w:sz w:val="24"/>
+                <w:szCs w:val="24"/>
+                <w:lang w:eastAsia="es-MX"/>
+              </w:rPr>
+            </w:pPr>
+            <w:r>
+              <w:rPr>
+                <w:rFonts w:ascii="Arial" w:hAnsi="Arial" w:cs="Arial"/>
+                <w:sz w:val="24"/>
+                <w:szCs w:val="24"/>
+                <w:lang w:eastAsia="es-MX"/>
+              </w:rPr>
+              <w:t>Grupo CSI</w:t>
+            </w:r>
+          </w:p>
+          <w:p>
+            <w:pPr>
+              <w:spacing w:line="360" w:lineRule="auto"/>
+              <w:jc w:val="both"/>
+              <w:rPr>
+                <w:rFonts w:ascii="Arial" w:hAnsi="Arial" w:cs="Arial"/>
+                <w:b w:val="0"/>
+                <w:bCs w:val="0"/>
+                <w:sz w:val="24"/>
+                <w:szCs w:val="24"/>
+                <w:lang w:eastAsia="es-MX"/>
+              </w:rPr>
+            </w:pPr>
+          </w:p>
+          <w:p>
+            <w:pPr>
+              <w:spacing w:line="360" w:lineRule="auto"/>
+              <w:jc w:val="both"/>
+              <w:rPr>
+                <w:rFonts w:ascii="Arial" w:hAnsi="Arial" w:cs="Arial"/>
+                <w:sz w:val="24"/>
+                <w:szCs w:val="24"/>
+                <w:lang w:eastAsia="es-MX"/>
+              </w:rPr>
+            </w:pPr>
+          </w:p>
+        </w:tc>
+        <w:tc>
+          <w:tcPr>
+            <w:tcW w:w="4414" w:type="dxa"/>
+          </w:tcPr>
+          <w:p>
+            <w:pPr>
+              <w:spacing w:line="360" w:lineRule="auto"/>
+              <w:jc w:val="both"/>
+              <w:cnfStyle w:val="000000100000" w:firstRow="0" w:lastRow="0" w:firstColumn="0" w:lastColumn="0" w:oddVBand="0" w:evenVBand="0" w:oddHBand="1" w:evenHBand="0" w:firstRowFirstColumn="0" w:firstRowLastColumn="0" w:lastRowFirstColumn="0" w:lastRowLastColumn="0"/>
+              <w:rPr>
+                <w:rFonts w:ascii="Arial" w:hAnsi="Arial" w:cs="Arial"/>
+                <w:sz w:val="24"/>
+                <w:szCs w:val="24"/>
+                <w:lang w:eastAsia="es-MX"/>
+              </w:rPr>
+            </w:pPr>
+            <w:r>
+              <w:rPr>
+                <w:rFonts w:ascii="Arial" w:hAnsi="Arial" w:cs="Arial"/>
+                <w:sz w:val="24"/>
+                <w:szCs w:val="24"/>
+                <w:lang w:eastAsia="es-MX"/>
+              </w:rPr>
+              <w:t>&gt;</w:t>
+            </w:r>
+            <w:r>
+              <w:rPr>
+                <w:rFonts w:ascii="Arial" w:hAnsi="Arial" w:cs="Arial"/>
+                <w:sz w:val="24"/>
+                <w:szCs w:val="24"/>
+                <w:lang w:eastAsia="es-MX"/>
+              </w:rPr>
+              <w:t>ART (</w:t>
+            </w:r>
+            <w:proofErr w:type="spellStart"/>
+            <w:r>
+              <w:rPr>
+                <w:rFonts w:ascii="Arial" w:hAnsi="Arial" w:cs="Arial"/>
+                <w:sz w:val="24"/>
+                <w:szCs w:val="24"/>
+                <w:lang w:eastAsia="es-MX"/>
+              </w:rPr>
+              <w:t>Approval</w:t>
+            </w:r>
+            <w:proofErr w:type="spellEnd"/>
+            <w:r>
+              <w:rPr>
+                <w:rFonts w:ascii="Arial" w:hAnsi="Arial" w:cs="Arial"/>
+                <w:sz w:val="24"/>
+                <w:szCs w:val="24"/>
+                <w:lang w:eastAsia="es-MX"/>
+              </w:rPr>
+              <w:t xml:space="preserve"> in Real Time)</w:t>
+            </w:r>
+          </w:p>
+          <w:p>
+            <w:pPr>
+              <w:spacing w:line="360" w:lineRule="auto"/>
+              <w:jc w:val="both"/>
+              <w:cnfStyle w:val="000000100000" w:firstRow="0" w:lastRow="0" w:firstColumn="0" w:lastColumn="0" w:oddVBand="0" w:evenVBand="0" w:oddHBand="1" w:evenHBand="0" w:firstRowFirstColumn="0" w:firstRowLastColumn="0" w:lastRowFirstColumn="0" w:lastRowLastColumn="0"/>
+              <w:rPr>
+                <w:rFonts w:ascii="Arial" w:hAnsi="Arial" w:cs="Arial"/>
+                <w:sz w:val="24"/>
+                <w:szCs w:val="24"/>
+                <w:lang w:eastAsia="es-MX"/>
+              </w:rPr>
+            </w:pPr>
+            <w:r>
+              <w:rPr>
+                <w:rFonts w:ascii="Arial" w:hAnsi="Arial" w:cs="Arial"/>
+                <w:sz w:val="24"/>
+                <w:szCs w:val="24"/>
+                <w:lang w:eastAsia="es-MX"/>
+              </w:rPr>
+              <w:t>Plataforma diseñada para la aprobación de créditos en tiempo real.</w:t>
+            </w:r>
+          </w:p>
+          <w:p>
+            <w:pPr>
+              <w:spacing w:line="360" w:lineRule="auto"/>
+              <w:jc w:val="both"/>
+              <w:cnfStyle w:val="000000100000" w:firstRow="0" w:lastRow="0" w:firstColumn="0" w:lastColumn="0" w:oddVBand="0" w:evenVBand="0" w:oddHBand="1" w:evenHBand="0" w:firstRowFirstColumn="0" w:firstRowLastColumn="0" w:lastRowFirstColumn="0" w:lastRowLastColumn="0"/>
+              <w:rPr>
+                <w:rFonts w:ascii="Arial" w:hAnsi="Arial" w:cs="Arial"/>
+                <w:sz w:val="24"/>
+                <w:szCs w:val="24"/>
+                <w:lang w:eastAsia="es-MX"/>
+              </w:rPr>
+            </w:pPr>
+            <w:r>
+              <w:rPr>
+                <w:rFonts w:ascii="Arial" w:hAnsi="Arial" w:cs="Arial"/>
+                <w:sz w:val="24"/>
+                <w:szCs w:val="24"/>
+                <w:lang w:eastAsia="es-MX"/>
+              </w:rPr>
+              <w:t>&gt;</w:t>
+            </w:r>
+            <w:r>
+              <w:rPr>
+                <w:rFonts w:ascii="Arial" w:hAnsi="Arial" w:cs="Arial"/>
+                <w:sz w:val="24"/>
+                <w:szCs w:val="24"/>
+                <w:lang w:eastAsia="es-MX"/>
+              </w:rPr>
+              <w:t xml:space="preserve">STAR (Sales &amp; </w:t>
+            </w:r>
+            <w:proofErr w:type="spellStart"/>
+            <w:r>
+              <w:rPr>
+                <w:rFonts w:ascii="Arial" w:hAnsi="Arial" w:cs="Arial"/>
+                <w:sz w:val="24"/>
+                <w:szCs w:val="24"/>
+                <w:lang w:eastAsia="es-MX"/>
+              </w:rPr>
+              <w:t>Trade</w:t>
+            </w:r>
+            <w:proofErr w:type="spellEnd"/>
+            <w:r>
+              <w:rPr>
+                <w:rFonts w:ascii="Arial" w:hAnsi="Arial" w:cs="Arial"/>
+                <w:sz w:val="24"/>
+                <w:szCs w:val="24"/>
+                <w:lang w:eastAsia="es-MX"/>
+              </w:rPr>
+              <w:t xml:space="preserve"> </w:t>
+            </w:r>
+            <w:proofErr w:type="spellStart"/>
+            <w:r>
+              <w:rPr>
+                <w:rFonts w:ascii="Arial" w:hAnsi="Arial" w:cs="Arial"/>
+                <w:sz w:val="24"/>
+                <w:szCs w:val="24"/>
+                <w:lang w:eastAsia="es-MX"/>
+              </w:rPr>
+              <w:t>Application</w:t>
+            </w:r>
+            <w:proofErr w:type="spellEnd"/>
+            <w:r>
+              <w:rPr>
+                <w:rFonts w:ascii="Arial" w:hAnsi="Arial" w:cs="Arial"/>
+                <w:sz w:val="24"/>
+                <w:szCs w:val="24"/>
+                <w:lang w:eastAsia="es-MX"/>
+              </w:rPr>
+              <w:t xml:space="preserve"> </w:t>
+            </w:r>
+            <w:proofErr w:type="spellStart"/>
+            <w:r>
+              <w:rPr>
+                <w:rFonts w:ascii="Arial" w:hAnsi="Arial" w:cs="Arial"/>
+                <w:sz w:val="24"/>
+                <w:szCs w:val="24"/>
+                <w:lang w:eastAsia="es-MX"/>
+              </w:rPr>
+              <w:t>for</w:t>
+            </w:r>
+            <w:proofErr w:type="spellEnd"/>
+            <w:r>
+              <w:rPr>
+                <w:rFonts w:ascii="Arial" w:hAnsi="Arial" w:cs="Arial"/>
+                <w:sz w:val="24"/>
+                <w:szCs w:val="24"/>
+                <w:lang w:eastAsia="es-MX"/>
+              </w:rPr>
+              <w:t xml:space="preserve"> </w:t>
+            </w:r>
+            <w:proofErr w:type="spellStart"/>
+            <w:r>
+              <w:rPr>
+                <w:rFonts w:ascii="Arial" w:hAnsi="Arial" w:cs="Arial"/>
+                <w:sz w:val="24"/>
+                <w:szCs w:val="24"/>
+                <w:lang w:eastAsia="es-MX"/>
+              </w:rPr>
+              <w:t>Retail</w:t>
+            </w:r>
+            <w:proofErr w:type="spellEnd"/>
+            <w:r>
+              <w:rPr>
+                <w:rFonts w:ascii="Arial" w:hAnsi="Arial" w:cs="Arial"/>
+                <w:sz w:val="24"/>
+                <w:szCs w:val="24"/>
+                <w:lang w:eastAsia="es-MX"/>
+              </w:rPr>
+              <w:t>)</w:t>
+            </w:r>
+          </w:p>
+          <w:p>
+            <w:pPr>
+              <w:spacing w:line="360" w:lineRule="auto"/>
+              <w:jc w:val="both"/>
+              <w:cnfStyle w:val="000000100000" w:firstRow="0" w:lastRow="0" w:firstColumn="0" w:lastColumn="0" w:oddVBand="0" w:evenVBand="0" w:oddHBand="1" w:evenHBand="0" w:firstRowFirstColumn="0" w:firstRowLastColumn="0" w:lastRowFirstColumn="0" w:lastRowLastColumn="0"/>
+              <w:rPr>
+                <w:rFonts w:ascii="Arial" w:hAnsi="Arial" w:cs="Arial"/>
+                <w:sz w:val="24"/>
+                <w:szCs w:val="24"/>
+                <w:lang w:eastAsia="es-MX"/>
+              </w:rPr>
+            </w:pPr>
+            <w:r>
+              <w:rPr>
+                <w:rFonts w:ascii="Arial" w:hAnsi="Arial" w:cs="Arial"/>
+                <w:sz w:val="24"/>
+                <w:szCs w:val="24"/>
+                <w:lang w:eastAsia="es-MX"/>
+              </w:rPr>
+              <w:t>Plataforma de e-Commerce que va desde una tienda en línea, hasta un Marketplace internacional B2C y B2B.</w:t>
+            </w:r>
+          </w:p>
+        </w:tc>
+      </w:tr>
+      <w:tr>
+        <w:tc>
+          <w:tcPr>
+            <w:cnfStyle w:val="001000000000" w:firstRow="0" w:lastRow="0" w:firstColumn="1" w:lastColumn="0" w:oddVBand="0" w:evenVBand="0" w:oddHBand="0" w:evenHBand="0" w:firstRowFirstColumn="0" w:firstRowLastColumn="0" w:lastRowFirstColumn="0" w:lastRowLastColumn="0"/>
+            <w:tcW w:w="4414" w:type="dxa"/>
+          </w:tcPr>
+          <w:p>
+            <w:pPr>
+              <w:spacing w:line="360" w:lineRule="auto"/>
+              <w:jc w:val="both"/>
+              <w:rPr>
+                <w:rFonts w:ascii="Arial" w:hAnsi="Arial" w:cs="Arial"/>
+                <w:sz w:val="24"/>
+                <w:szCs w:val="24"/>
+                <w:lang w:eastAsia="es-MX"/>
+              </w:rPr>
+            </w:pPr>
+            <w:r>
+              <w:rPr>
+                <w:rFonts w:ascii="Arial" w:hAnsi="Arial" w:cs="Arial"/>
+                <w:sz w:val="24"/>
+                <w:szCs w:val="24"/>
+                <w:lang w:eastAsia="es-MX"/>
+              </w:rPr>
+              <w:t xml:space="preserve">WMP México </w:t>
+            </w:r>
+            <w:proofErr w:type="spellStart"/>
+            <w:r>
+              <w:rPr>
+                <w:rFonts w:ascii="Arial" w:hAnsi="Arial" w:cs="Arial"/>
+                <w:sz w:val="24"/>
+                <w:szCs w:val="24"/>
+                <w:lang w:eastAsia="es-MX"/>
+              </w:rPr>
+              <w:t>Adivisors</w:t>
+            </w:r>
+            <w:proofErr w:type="spellEnd"/>
+          </w:p>
+        </w:tc>
+        <w:tc>
+          <w:tcPr>
+            <w:tcW w:w="4414" w:type="dxa"/>
+          </w:tcPr>
+          <w:p>
+            <w:pPr>
+              <w:spacing w:line="360" w:lineRule="auto"/>
+              <w:jc w:val="both"/>
+              <w:cnfStyle w:val="000000000000" w:firstRow="0" w:lastRow="0" w:firstColumn="0" w:lastColumn="0" w:oddVBand="0" w:evenVBand="0" w:oddHBand="0" w:evenHBand="0" w:firstRowFirstColumn="0" w:firstRowLastColumn="0" w:lastRowFirstColumn="0" w:lastRowLastColumn="0"/>
+              <w:rPr>
+                <w:rFonts w:ascii="Arial" w:hAnsi="Arial" w:cs="Arial"/>
+                <w:sz w:val="24"/>
+                <w:szCs w:val="24"/>
+                <w:lang w:eastAsia="es-MX"/>
+              </w:rPr>
+            </w:pPr>
+            <w:r>
+              <w:rPr>
+                <w:rFonts w:ascii="Arial" w:hAnsi="Arial" w:cs="Arial"/>
+                <w:sz w:val="24"/>
+                <w:szCs w:val="24"/>
+                <w:lang w:eastAsia="es-MX"/>
+              </w:rPr>
+              <w:t>&gt;WMP Digital</w:t>
+            </w:r>
+          </w:p>
+          <w:p>
+            <w:pPr>
+              <w:spacing w:line="360" w:lineRule="auto"/>
+              <w:jc w:val="both"/>
+              <w:cnfStyle w:val="000000000000" w:firstRow="0" w:lastRow="0" w:firstColumn="0" w:lastColumn="0" w:oddVBand="0" w:evenVBand="0" w:oddHBand="0" w:evenHBand="0" w:firstRowFirstColumn="0" w:firstRowLastColumn="0" w:lastRowFirstColumn="0" w:lastRowLastColumn="0"/>
+              <w:rPr>
+                <w:rFonts w:ascii="Arial" w:hAnsi="Arial" w:cs="Arial"/>
+                <w:sz w:val="24"/>
+                <w:szCs w:val="24"/>
+                <w:lang w:eastAsia="es-MX"/>
+              </w:rPr>
+            </w:pPr>
+            <w:r>
+              <w:rPr>
+                <w:rFonts w:ascii="Arial" w:hAnsi="Arial" w:cs="Arial"/>
+                <w:sz w:val="24"/>
+                <w:szCs w:val="24"/>
+                <w:lang w:eastAsia="es-MX"/>
+              </w:rPr>
+              <w:t xml:space="preserve">Servicios de IT y consultoría </w:t>
+            </w:r>
+          </w:p>
+          <w:p>
+            <w:pPr>
+              <w:spacing w:line="360" w:lineRule="auto"/>
+              <w:jc w:val="both"/>
+              <w:cnfStyle w:val="000000000000" w:firstRow="0" w:lastRow="0" w:firstColumn="0" w:lastColumn="0" w:oddVBand="0" w:evenVBand="0" w:oddHBand="0" w:evenHBand="0" w:firstRowFirstColumn="0" w:firstRowLastColumn="0" w:lastRowFirstColumn="0" w:lastRowLastColumn="0"/>
+              <w:rPr>
+                <w:rFonts w:ascii="Arial" w:hAnsi="Arial" w:cs="Arial"/>
+                <w:sz w:val="24"/>
+                <w:szCs w:val="24"/>
+                <w:lang w:eastAsia="es-MX"/>
+              </w:rPr>
+            </w:pPr>
+            <w:r>
+              <w:rPr>
+                <w:rFonts w:ascii="Arial" w:hAnsi="Arial" w:cs="Arial"/>
+                <w:sz w:val="24"/>
+                <w:szCs w:val="24"/>
+                <w:lang w:eastAsia="es-MX"/>
+              </w:rPr>
+              <w:t xml:space="preserve">Hosting y </w:t>
+            </w:r>
+            <w:proofErr w:type="spellStart"/>
+            <w:r>
+              <w:rPr>
+                <w:rFonts w:ascii="Arial" w:hAnsi="Arial" w:cs="Arial"/>
+                <w:sz w:val="24"/>
+                <w:szCs w:val="24"/>
+                <w:lang w:eastAsia="es-MX"/>
+              </w:rPr>
+              <w:t>Offshoring</w:t>
+            </w:r>
+            <w:proofErr w:type="spellEnd"/>
+          </w:p>
+        </w:tc>
+      </w:tr>
+      <w:tr>
+        <w:trPr>
+          <w:cnfStyle w:val="000000100000" w:firstRow="0" w:lastRow="0" w:firstColumn="0" w:lastColumn="0" w:oddVBand="0" w:evenVBand="0" w:oddHBand="1" w:evenHBand="0" w:firstRowFirstColumn="0" w:firstRowLastColumn="0" w:lastRowFirstColumn="0" w:lastRowLastColumn="0"/>
+        </w:trPr>
+        <w:tc>
+          <w:tcPr>
+            <w:cnfStyle w:val="001000000000" w:firstRow="0" w:lastRow="0" w:firstColumn="1" w:lastColumn="0" w:oddVBand="0" w:evenVBand="0" w:oddHBand="0" w:evenHBand="0" w:firstRowFirstColumn="0" w:firstRowLastColumn="0" w:lastRowFirstColumn="0" w:lastRowLastColumn="0"/>
+            <w:tcW w:w="4414" w:type="dxa"/>
+          </w:tcPr>
+          <w:p>
+            <w:pPr>
+              <w:spacing w:line="360" w:lineRule="auto"/>
+              <w:jc w:val="both"/>
+              <w:rPr>
+                <w:rFonts w:ascii="Arial" w:hAnsi="Arial" w:cs="Arial"/>
+                <w:sz w:val="24"/>
+                <w:szCs w:val="24"/>
+                <w:lang w:eastAsia="es-MX"/>
+              </w:rPr>
+            </w:pPr>
+            <w:r>
+              <w:rPr>
+                <w:rFonts w:ascii="Arial" w:hAnsi="Arial" w:cs="Arial"/>
+                <w:sz w:val="24"/>
+                <w:szCs w:val="24"/>
+                <w:lang w:eastAsia="es-MX"/>
+              </w:rPr>
+              <w:t>Hewlett Packard</w:t>
+            </w:r>
+          </w:p>
+        </w:tc>
+        <w:tc>
+          <w:tcPr>
+            <w:tcW w:w="4414" w:type="dxa"/>
+          </w:tcPr>
+          <w:p>
+            <w:pPr>
+              <w:spacing w:line="360" w:lineRule="auto"/>
+              <w:jc w:val="both"/>
+              <w:cnfStyle w:val="000000100000" w:firstRow="0" w:lastRow="0" w:firstColumn="0" w:lastColumn="0" w:oddVBand="0" w:evenVBand="0" w:oddHBand="1" w:evenHBand="0" w:firstRowFirstColumn="0" w:firstRowLastColumn="0" w:lastRowFirstColumn="0" w:lastRowLastColumn="0"/>
+              <w:rPr>
+                <w:rFonts w:ascii="Arial" w:hAnsi="Arial" w:cs="Arial"/>
+                <w:sz w:val="24"/>
+                <w:szCs w:val="24"/>
+                <w:lang w:eastAsia="es-MX"/>
+              </w:rPr>
+            </w:pPr>
+            <w:r>
+              <w:rPr>
+                <w:rFonts w:ascii="Arial" w:hAnsi="Arial" w:cs="Arial"/>
+                <w:sz w:val="24"/>
+                <w:szCs w:val="24"/>
+                <w:lang w:eastAsia="es-MX"/>
+              </w:rPr>
+              <w:t>&gt;Asesoramiento especializado e implementación para llevar tu transformación digital al siguiente nivel</w:t>
+            </w:r>
+          </w:p>
+          <w:p>
+            <w:pPr>
+              <w:spacing w:line="360" w:lineRule="auto"/>
+              <w:jc w:val="both"/>
+              <w:cnfStyle w:val="000000100000" w:firstRow="0" w:lastRow="0" w:firstColumn="0" w:lastColumn="0" w:oddVBand="0" w:evenVBand="0" w:oddHBand="1" w:evenHBand="0" w:firstRowFirstColumn="0" w:firstRowLastColumn="0" w:lastRowFirstColumn="0" w:lastRowLastColumn="0"/>
+              <w:rPr>
+                <w:rFonts w:ascii="Arial" w:hAnsi="Arial" w:cs="Arial"/>
+                <w:sz w:val="24"/>
+                <w:szCs w:val="24"/>
+                <w:lang w:eastAsia="es-MX"/>
+              </w:rPr>
+            </w:pPr>
+            <w:r>
+              <w:rPr>
+                <w:rFonts w:ascii="Arial" w:hAnsi="Arial" w:cs="Arial"/>
+                <w:sz w:val="24"/>
+                <w:szCs w:val="24"/>
+                <w:lang w:eastAsia="es-MX"/>
+              </w:rPr>
+              <w:t>Implementa la tecnología correcta para responder rápidamente a las oportunidades del mercado: diseña tu transformación digital con la consultoría experta de TI de los servicios HPE.</w:t>
+            </w:r>
+          </w:p>
+        </w:tc>
+      </w:tr>
+      <w:tr>
+        <w:tc>
+          <w:tcPr>
+            <w:cnfStyle w:val="001000000000" w:firstRow="0" w:lastRow="0" w:firstColumn="1" w:lastColumn="0" w:oddVBand="0" w:evenVBand="0" w:oddHBand="0" w:evenHBand="0" w:firstRowFirstColumn="0" w:firstRowLastColumn="0" w:lastRowFirstColumn="0" w:lastRowLastColumn="0"/>
+            <w:tcW w:w="4414" w:type="dxa"/>
+          </w:tcPr>
+          <w:p>
+            <w:pPr>
+              <w:spacing w:line="360" w:lineRule="auto"/>
+              <w:jc w:val="both"/>
+              <w:rPr>
+                <w:rFonts w:ascii="Arial" w:hAnsi="Arial" w:cs="Arial"/>
+                <w:sz w:val="24"/>
+                <w:szCs w:val="24"/>
+                <w:lang w:eastAsia="es-MX"/>
+              </w:rPr>
+            </w:pPr>
+            <w:r>
+              <w:rPr>
+                <w:rFonts w:ascii="Arial" w:hAnsi="Arial" w:cs="Arial"/>
+                <w:sz w:val="24"/>
+                <w:szCs w:val="24"/>
+                <w:lang w:eastAsia="es-MX"/>
+              </w:rPr>
+              <w:t>Deloitte</w:t>
+            </w:r>
+          </w:p>
+        </w:tc>
+        <w:tc>
+          <w:tcPr>
+            <w:tcW w:w="4414" w:type="dxa"/>
+          </w:tcPr>
+          <w:p>
+            <w:pPr>
+              <w:spacing w:line="360" w:lineRule="auto"/>
+              <w:jc w:val="both"/>
+              <w:cnfStyle w:val="000000000000" w:firstRow="0" w:lastRow="0" w:firstColumn="0" w:lastColumn="0" w:oddVBand="0" w:evenVBand="0" w:oddHBand="0" w:evenHBand="0" w:firstRowFirstColumn="0" w:firstRowLastColumn="0" w:lastRowFirstColumn="0" w:lastRowLastColumn="0"/>
+              <w:rPr>
+                <w:rFonts w:ascii="Arial" w:hAnsi="Arial" w:cs="Arial"/>
+                <w:sz w:val="24"/>
+                <w:szCs w:val="24"/>
+                <w:lang w:eastAsia="es-MX"/>
+              </w:rPr>
+            </w:pPr>
+            <w:r>
+              <w:rPr>
+                <w:rFonts w:ascii="Arial" w:hAnsi="Arial" w:cs="Arial"/>
+                <w:sz w:val="24"/>
+                <w:szCs w:val="24"/>
+                <w:lang w:eastAsia="es-MX"/>
+              </w:rPr>
+              <w:t xml:space="preserve">&gt;Auditoria y </w:t>
+            </w:r>
+            <w:proofErr w:type="spellStart"/>
+            <w:r>
+              <w:rPr>
+                <w:rFonts w:ascii="Arial" w:hAnsi="Arial" w:cs="Arial"/>
+                <w:sz w:val="24"/>
+                <w:szCs w:val="24"/>
+                <w:lang w:eastAsia="es-MX"/>
+              </w:rPr>
+              <w:t>Assurance</w:t>
+            </w:r>
+            <w:proofErr w:type="spellEnd"/>
+            <w:r>
+              <w:rPr>
+                <w:rFonts w:ascii="Arial" w:hAnsi="Arial" w:cs="Arial"/>
+                <w:sz w:val="24"/>
+                <w:szCs w:val="24"/>
+                <w:lang w:eastAsia="es-MX"/>
+              </w:rPr>
+              <w:t xml:space="preserve"> </w:t>
+            </w:r>
+          </w:p>
+          <w:p>
+            <w:pPr>
+              <w:spacing w:line="360" w:lineRule="auto"/>
+              <w:jc w:val="both"/>
+              <w:cnfStyle w:val="000000000000" w:firstRow="0" w:lastRow="0" w:firstColumn="0" w:lastColumn="0" w:oddVBand="0" w:evenVBand="0" w:oddHBand="0" w:evenHBand="0" w:firstRowFirstColumn="0" w:firstRowLastColumn="0" w:lastRowFirstColumn="0" w:lastRowLastColumn="0"/>
+              <w:rPr>
+                <w:rFonts w:ascii="Arial" w:hAnsi="Arial" w:cs="Arial"/>
+                <w:sz w:val="24"/>
+                <w:szCs w:val="24"/>
+                <w:lang w:eastAsia="es-MX"/>
+              </w:rPr>
+            </w:pPr>
+            <w:r>
+              <w:rPr>
+                <w:rFonts w:ascii="Arial" w:hAnsi="Arial" w:cs="Arial"/>
+                <w:sz w:val="24"/>
+                <w:szCs w:val="24"/>
+                <w:lang w:eastAsia="es-MX"/>
+              </w:rPr>
+              <w:t>&gt;Consultoría</w:t>
+            </w:r>
+          </w:p>
+          <w:p>
+            <w:pPr>
+              <w:spacing w:line="360" w:lineRule="auto"/>
+              <w:jc w:val="both"/>
+              <w:cnfStyle w:val="000000000000" w:firstRow="0" w:lastRow="0" w:firstColumn="0" w:lastColumn="0" w:oddVBand="0" w:evenVBand="0" w:oddHBand="0" w:evenHBand="0" w:firstRowFirstColumn="0" w:firstRowLastColumn="0" w:lastRowFirstColumn="0" w:lastRowLastColumn="0"/>
+              <w:rPr>
+                <w:rFonts w:ascii="Arial" w:hAnsi="Arial" w:cs="Arial"/>
+                <w:sz w:val="24"/>
+                <w:szCs w:val="24"/>
+                <w:lang w:eastAsia="es-MX"/>
+              </w:rPr>
+            </w:pPr>
+            <w:r>
+              <w:rPr>
+                <w:rFonts w:ascii="Arial" w:hAnsi="Arial" w:cs="Arial"/>
+                <w:sz w:val="24"/>
+                <w:szCs w:val="24"/>
+                <w:lang w:eastAsia="es-MX"/>
+              </w:rPr>
+              <w:t xml:space="preserve">&gt;Asesoría de riesgos </w:t>
+            </w:r>
+          </w:p>
+          <w:p>
+            <w:pPr>
+              <w:spacing w:line="360" w:lineRule="auto"/>
+              <w:jc w:val="both"/>
+              <w:cnfStyle w:val="000000000000" w:firstRow="0" w:lastRow="0" w:firstColumn="0" w:lastColumn="0" w:oddVBand="0" w:evenVBand="0" w:oddHBand="0" w:evenHBand="0" w:firstRowFirstColumn="0" w:firstRowLastColumn="0" w:lastRowFirstColumn="0" w:lastRowLastColumn="0"/>
+              <w:rPr>
+                <w:rFonts w:ascii="Arial" w:hAnsi="Arial" w:cs="Arial"/>
+                <w:sz w:val="24"/>
+                <w:szCs w:val="24"/>
+                <w:lang w:eastAsia="es-MX"/>
+              </w:rPr>
+            </w:pPr>
+            <w:r>
+              <w:rPr>
+                <w:rFonts w:ascii="Arial" w:hAnsi="Arial" w:cs="Arial"/>
+                <w:sz w:val="24"/>
+                <w:szCs w:val="24"/>
+                <w:lang w:eastAsia="es-MX"/>
+              </w:rPr>
+              <w:t xml:space="preserve">&gt;Asesoría financiera </w:t>
+            </w:r>
+          </w:p>
+          <w:p>
+            <w:pPr>
+              <w:spacing w:line="360" w:lineRule="auto"/>
+              <w:jc w:val="both"/>
+              <w:cnfStyle w:val="000000000000" w:firstRow="0" w:lastRow="0" w:firstColumn="0" w:lastColumn="0" w:oddVBand="0" w:evenVBand="0" w:oddHBand="0" w:evenHBand="0" w:firstRowFirstColumn="0" w:firstRowLastColumn="0" w:lastRowFirstColumn="0" w:lastRowLastColumn="0"/>
+              <w:rPr>
+                <w:rFonts w:ascii="Arial" w:hAnsi="Arial" w:cs="Arial"/>
+                <w:sz w:val="24"/>
+                <w:szCs w:val="24"/>
+                <w:lang w:eastAsia="es-MX"/>
+              </w:rPr>
+            </w:pPr>
+            <w:r>
+              <w:rPr>
+                <w:rFonts w:ascii="Arial" w:hAnsi="Arial" w:cs="Arial"/>
+                <w:sz w:val="24"/>
+                <w:szCs w:val="24"/>
+                <w:lang w:eastAsia="es-MX"/>
+              </w:rPr>
+              <w:t>&gt;Impuestos</w:t>
+            </w:r>
+          </w:p>
+        </w:tc>
+      </w:tr>
+      <w:tr>
+        <w:trPr>
+          <w:cnfStyle w:val="000000100000" w:firstRow="0" w:lastRow="0" w:firstColumn="0" w:lastColumn="0" w:oddVBand="0" w:evenVBand="0" w:oddHBand="1" w:evenHBand="0" w:firstRowFirstColumn="0" w:firstRowLastColumn="0" w:lastRowFirstColumn="0" w:lastRowLastColumn="0"/>
+        </w:trPr>
+        <w:tc>
+          <w:tcPr>
+            <w:cnfStyle w:val="001000000000" w:firstRow="0" w:lastRow="0" w:firstColumn="1" w:lastColumn="0" w:oddVBand="0" w:evenVBand="0" w:oddHBand="0" w:evenHBand="0" w:firstRowFirstColumn="0" w:firstRowLastColumn="0" w:lastRowFirstColumn="0" w:lastRowLastColumn="0"/>
+            <w:tcW w:w="4414" w:type="dxa"/>
+          </w:tcPr>
+          <w:p>
+            <w:pPr>
+              <w:jc w:val="both"/>
+              <w:rPr>
+                <w:rFonts w:ascii="Arial" w:hAnsi="Arial" w:cs="Arial"/>
+                <w:sz w:val="24"/>
+                <w:szCs w:val="24"/>
+                <w:lang w:eastAsia="es-MX"/>
+              </w:rPr>
+            </w:pPr>
+            <w:r>
+              <w:rPr>
+                <w:rFonts w:ascii="Arial" w:hAnsi="Arial" w:cs="Arial"/>
+                <w:sz w:val="24"/>
+                <w:szCs w:val="24"/>
+                <w:lang w:eastAsia="es-MX"/>
+              </w:rPr>
+              <w:t>CYTHUS</w:t>
+            </w:r>
+          </w:p>
+        </w:tc>
+        <w:tc>
+          <w:tcPr>
+            <w:tcW w:w="4414" w:type="dxa"/>
+          </w:tcPr>
+          <w:p>
+            <w:pPr>
+              <w:spacing w:line="360" w:lineRule="auto"/>
+              <w:jc w:val="both"/>
+              <w:cnfStyle w:val="000000100000" w:firstRow="0" w:lastRow="0" w:firstColumn="0" w:lastColumn="0" w:oddVBand="0" w:evenVBand="0" w:oddHBand="1" w:evenHBand="0" w:firstRowFirstColumn="0" w:firstRowLastColumn="0" w:lastRowFirstColumn="0" w:lastRowLastColumn="0"/>
+              <w:rPr>
+                <w:rFonts w:ascii="Arial" w:hAnsi="Arial" w:cs="Arial"/>
+                <w:sz w:val="24"/>
+                <w:szCs w:val="24"/>
+                <w:lang w:eastAsia="es-MX"/>
+              </w:rPr>
+            </w:pPr>
+            <w:r>
+              <w:rPr>
+                <w:rFonts w:ascii="Arial" w:hAnsi="Arial" w:cs="Arial"/>
+                <w:sz w:val="24"/>
+                <w:szCs w:val="24"/>
+                <w:lang w:eastAsia="es-MX"/>
+              </w:rPr>
+              <w:t xml:space="preserve">&gt;Seguridad de la información y ciberseguridad </w:t>
+            </w:r>
+          </w:p>
+          <w:p>
+            <w:pPr>
+              <w:spacing w:line="360" w:lineRule="auto"/>
+              <w:jc w:val="both"/>
+              <w:cnfStyle w:val="000000100000" w:firstRow="0" w:lastRow="0" w:firstColumn="0" w:lastColumn="0" w:oddVBand="0" w:evenVBand="0" w:oddHBand="1" w:evenHBand="0" w:firstRowFirstColumn="0" w:firstRowLastColumn="0" w:lastRowFirstColumn="0" w:lastRowLastColumn="0"/>
+              <w:rPr>
+                <w:rFonts w:ascii="Arial" w:hAnsi="Arial" w:cs="Arial"/>
+                <w:sz w:val="24"/>
+                <w:szCs w:val="24"/>
+                <w:lang w:eastAsia="es-MX"/>
+              </w:rPr>
+            </w:pPr>
+            <w:r>
+              <w:rPr>
+                <w:rFonts w:ascii="Arial" w:hAnsi="Arial" w:cs="Arial"/>
+                <w:sz w:val="24"/>
+                <w:szCs w:val="24"/>
+                <w:lang w:eastAsia="es-MX"/>
+              </w:rPr>
+              <w:t>&gt;Gestión de riesgos</w:t>
+            </w:r>
+          </w:p>
+          <w:p>
+            <w:pPr>
+              <w:spacing w:line="360" w:lineRule="auto"/>
+              <w:jc w:val="both"/>
+              <w:cnfStyle w:val="000000100000" w:firstRow="0" w:lastRow="0" w:firstColumn="0" w:lastColumn="0" w:oddVBand="0" w:evenVBand="0" w:oddHBand="1" w:evenHBand="0" w:firstRowFirstColumn="0" w:firstRowLastColumn="0" w:lastRowFirstColumn="0" w:lastRowLastColumn="0"/>
+              <w:rPr>
+                <w:rFonts w:ascii="Arial" w:hAnsi="Arial" w:cs="Arial"/>
+                <w:sz w:val="24"/>
+                <w:szCs w:val="24"/>
+                <w:lang w:eastAsia="es-MX"/>
+              </w:rPr>
+            </w:pPr>
+            <w:r>
+              <w:rPr>
+                <w:rFonts w:ascii="Arial" w:hAnsi="Arial" w:cs="Arial"/>
+                <w:sz w:val="24"/>
+                <w:szCs w:val="24"/>
+                <w:lang w:eastAsia="es-MX"/>
+              </w:rPr>
+              <w:t>&gt;Analítica de datos</w:t>
+            </w:r>
+          </w:p>
+        </w:tc>
+      </w:tr>
+    </w:tbl>
     <w:p>
       <w:pPr>
         <w:rPr>
@@ -5197,10 +5977,1000 @@
     </w:p>
     <w:p>
       <w:pPr>
-        <w:rPr>
-          <w:lang w:eastAsia="es-MX"/>
-        </w:rPr>
-      </w:pPr>
+        <w:spacing w:line="360" w:lineRule="auto"/>
+        <w:jc w:val="both"/>
+        <w:rPr>
+          <w:rFonts w:ascii="Arial" w:hAnsi="Arial" w:cs="Arial"/>
+          <w:sz w:val="24"/>
+          <w:szCs w:val="24"/>
+          <w:lang w:eastAsia="es-MX"/>
+        </w:rPr>
+      </w:pPr>
+      <w:r>
+        <w:rPr>
+          <w:rFonts w:ascii="Arial" w:hAnsi="Arial" w:cs="Arial"/>
+          <w:sz w:val="24"/>
+          <w:szCs w:val="24"/>
+          <w:lang w:eastAsia="es-MX"/>
+        </w:rPr>
+        <w:t>1.-</w:t>
+      </w:r>
+      <w:r>
+        <w:rPr>
+          <w:rFonts w:ascii="Arial" w:hAnsi="Arial" w:cs="Arial"/>
+          <w:sz w:val="24"/>
+          <w:szCs w:val="24"/>
+          <w:lang w:eastAsia="es-MX"/>
+        </w:rPr>
+        <w:t xml:space="preserve">¿Qué </w:t>
+      </w:r>
+      <w:r>
+        <w:rPr>
+          <w:rFonts w:ascii="Arial" w:hAnsi="Arial" w:cs="Arial"/>
+          <w:sz w:val="24"/>
+          <w:szCs w:val="24"/>
+          <w:lang w:eastAsia="es-MX"/>
+        </w:rPr>
+        <w:t>se</w:t>
+      </w:r>
+      <w:r>
+        <w:rPr>
+          <w:rFonts w:ascii="Arial" w:hAnsi="Arial" w:cs="Arial"/>
+          <w:sz w:val="24"/>
+          <w:szCs w:val="24"/>
+          <w:lang w:eastAsia="es-MX"/>
+        </w:rPr>
+        <w:t xml:space="preserve"> entiende por consultoría?</w:t>
+      </w:r>
+    </w:p>
+    <w:p>
+      <w:pPr>
+        <w:spacing w:line="360" w:lineRule="auto"/>
+        <w:jc w:val="both"/>
+        <w:rPr>
+          <w:rFonts w:ascii="Arial" w:hAnsi="Arial" w:cs="Arial"/>
+          <w:sz w:val="24"/>
+          <w:szCs w:val="24"/>
+          <w:lang w:eastAsia="es-MX"/>
+        </w:rPr>
+      </w:pPr>
+      <w:r>
+        <w:rPr>
+          <w:rFonts w:ascii="Arial" w:hAnsi="Arial" w:cs="Arial"/>
+          <w:sz w:val="24"/>
+          <w:szCs w:val="24"/>
+          <w:lang w:eastAsia="es-MX"/>
+        </w:rPr>
+        <w:t xml:space="preserve">a) </w:t>
+      </w:r>
+      <w:r>
+        <w:rPr>
+          <w:rFonts w:ascii="Arial" w:hAnsi="Arial" w:cs="Arial"/>
+          <w:sz w:val="24"/>
+          <w:szCs w:val="24"/>
+          <w:highlight w:val="yellow"/>
+          <w:lang w:eastAsia="es-MX"/>
+        </w:rPr>
+        <w:t>Una empresa dedicada a dar servicios especializados</w:t>
+      </w:r>
+    </w:p>
+    <w:p>
+      <w:pPr>
+        <w:spacing w:line="360" w:lineRule="auto"/>
+        <w:jc w:val="both"/>
+        <w:rPr>
+          <w:rFonts w:ascii="Arial" w:hAnsi="Arial" w:cs="Arial"/>
+          <w:sz w:val="24"/>
+          <w:szCs w:val="24"/>
+          <w:lang w:eastAsia="es-MX"/>
+        </w:rPr>
+      </w:pPr>
+      <w:r>
+        <w:rPr>
+          <w:rFonts w:ascii="Arial" w:hAnsi="Arial" w:cs="Arial"/>
+          <w:sz w:val="24"/>
+          <w:szCs w:val="24"/>
+          <w:lang w:eastAsia="es-MX"/>
+        </w:rPr>
+        <w:t>b) Una empresa dedicada a dar servicios generales</w:t>
+      </w:r>
+    </w:p>
+    <w:p>
+      <w:pPr>
+        <w:spacing w:line="360" w:lineRule="auto"/>
+        <w:jc w:val="both"/>
+        <w:rPr>
+          <w:rFonts w:ascii="Arial" w:hAnsi="Arial" w:cs="Arial"/>
+          <w:sz w:val="24"/>
+          <w:szCs w:val="24"/>
+          <w:lang w:eastAsia="es-MX"/>
+        </w:rPr>
+      </w:pPr>
+      <w:r>
+        <w:rPr>
+          <w:rFonts w:ascii="Arial" w:hAnsi="Arial" w:cs="Arial"/>
+          <w:sz w:val="24"/>
+          <w:szCs w:val="24"/>
+          <w:lang w:eastAsia="es-MX"/>
+        </w:rPr>
+        <w:t xml:space="preserve">c) Una empresa dedicada a la elaboración de productos </w:t>
+      </w:r>
+    </w:p>
+    <w:p>
+      <w:pPr>
+        <w:spacing w:line="360" w:lineRule="auto"/>
+        <w:jc w:val="both"/>
+        <w:rPr>
+          <w:rFonts w:ascii="Arial" w:hAnsi="Arial" w:cs="Arial"/>
+          <w:sz w:val="24"/>
+          <w:szCs w:val="24"/>
+          <w:lang w:eastAsia="es-MX"/>
+        </w:rPr>
+      </w:pPr>
+      <w:r>
+        <w:rPr>
+          <w:rFonts w:ascii="Arial" w:hAnsi="Arial" w:cs="Arial"/>
+          <w:sz w:val="24"/>
+          <w:szCs w:val="24"/>
+          <w:lang w:eastAsia="es-MX"/>
+        </w:rPr>
+        <w:t>d) Una empresa dedicada a dar servicios</w:t>
+      </w:r>
+    </w:p>
+    <w:p>
+      <w:pPr>
+        <w:spacing w:line="360" w:lineRule="auto"/>
+        <w:jc w:val="both"/>
+        <w:rPr>
+          <w:rFonts w:ascii="Arial" w:hAnsi="Arial" w:cs="Arial"/>
+          <w:sz w:val="24"/>
+          <w:szCs w:val="24"/>
+          <w:lang w:eastAsia="es-MX"/>
+        </w:rPr>
+      </w:pPr>
+    </w:p>
+    <w:p>
+      <w:pPr>
+        <w:spacing w:line="360" w:lineRule="auto"/>
+        <w:jc w:val="both"/>
+        <w:rPr>
+          <w:rFonts w:ascii="Arial" w:hAnsi="Arial" w:cs="Arial"/>
+          <w:sz w:val="24"/>
+          <w:szCs w:val="24"/>
+          <w:lang w:eastAsia="es-MX"/>
+        </w:rPr>
+      </w:pPr>
+      <w:r>
+        <w:rPr>
+          <w:rFonts w:ascii="Arial" w:hAnsi="Arial" w:cs="Arial"/>
+          <w:sz w:val="24"/>
+          <w:szCs w:val="24"/>
+          <w:lang w:eastAsia="es-MX"/>
+        </w:rPr>
+        <w:t>2.-¿Para qué sirve una consultoría?</w:t>
+      </w:r>
+    </w:p>
+    <w:p>
+      <w:pPr>
+        <w:spacing w:line="360" w:lineRule="auto"/>
+        <w:jc w:val="both"/>
+        <w:rPr>
+          <w:rFonts w:ascii="Arial" w:hAnsi="Arial" w:cs="Arial"/>
+          <w:sz w:val="24"/>
+          <w:szCs w:val="24"/>
+          <w:lang w:eastAsia="es-MX"/>
+        </w:rPr>
+      </w:pPr>
+      <w:r>
+        <w:rPr>
+          <w:rFonts w:ascii="Arial" w:hAnsi="Arial" w:cs="Arial"/>
+          <w:sz w:val="24"/>
+          <w:szCs w:val="24"/>
+          <w:lang w:eastAsia="es-MX"/>
+        </w:rPr>
+        <w:t>a) Para dar una perspectiva diferente a una empresa</w:t>
+      </w:r>
+    </w:p>
+    <w:p>
+      <w:pPr>
+        <w:spacing w:line="360" w:lineRule="auto"/>
+        <w:jc w:val="both"/>
+        <w:rPr>
+          <w:rFonts w:ascii="Arial" w:hAnsi="Arial" w:cs="Arial"/>
+          <w:sz w:val="24"/>
+          <w:szCs w:val="24"/>
+          <w:lang w:eastAsia="es-MX"/>
+        </w:rPr>
+      </w:pPr>
+      <w:r>
+        <w:rPr>
+          <w:rFonts w:ascii="Arial" w:hAnsi="Arial" w:cs="Arial"/>
+          <w:sz w:val="24"/>
+          <w:szCs w:val="24"/>
+          <w:lang w:eastAsia="es-MX"/>
+        </w:rPr>
+        <w:t>b) Para dar asesoramiento a una empresa</w:t>
+      </w:r>
+    </w:p>
+    <w:p>
+      <w:pPr>
+        <w:spacing w:line="360" w:lineRule="auto"/>
+        <w:jc w:val="both"/>
+        <w:rPr>
+          <w:rFonts w:ascii="Arial" w:hAnsi="Arial" w:cs="Arial"/>
+          <w:sz w:val="24"/>
+          <w:szCs w:val="24"/>
+          <w:lang w:eastAsia="es-MX"/>
+        </w:rPr>
+      </w:pPr>
+      <w:r>
+        <w:rPr>
+          <w:rFonts w:ascii="Arial" w:hAnsi="Arial" w:cs="Arial"/>
+          <w:sz w:val="24"/>
+          <w:szCs w:val="24"/>
+          <w:lang w:eastAsia="es-MX"/>
+        </w:rPr>
+        <w:t xml:space="preserve">c) </w:t>
+      </w:r>
+      <w:r>
+        <w:rPr>
+          <w:rFonts w:ascii="Arial" w:hAnsi="Arial" w:cs="Arial"/>
+          <w:sz w:val="24"/>
+          <w:szCs w:val="24"/>
+          <w:highlight w:val="yellow"/>
+          <w:lang w:eastAsia="es-MX"/>
+        </w:rPr>
+        <w:t>Para dar asesoramiento especializado sobre un problema a una empresa</w:t>
+      </w:r>
+    </w:p>
+    <w:p>
+      <w:pPr>
+        <w:spacing w:line="360" w:lineRule="auto"/>
+        <w:jc w:val="both"/>
+        <w:rPr>
+          <w:rFonts w:ascii="Arial" w:hAnsi="Arial" w:cs="Arial"/>
+          <w:sz w:val="24"/>
+          <w:szCs w:val="24"/>
+          <w:lang w:eastAsia="es-MX"/>
+        </w:rPr>
+      </w:pPr>
+      <w:r>
+        <w:rPr>
+          <w:rFonts w:ascii="Arial" w:hAnsi="Arial" w:cs="Arial"/>
+          <w:sz w:val="24"/>
+          <w:szCs w:val="24"/>
+          <w:lang w:eastAsia="es-MX"/>
+        </w:rPr>
+        <w:t>d) Para solucionar un problema</w:t>
+      </w:r>
+    </w:p>
+    <w:p>
+      <w:pPr>
+        <w:spacing w:line="360" w:lineRule="auto"/>
+        <w:jc w:val="both"/>
+        <w:rPr>
+          <w:rFonts w:ascii="Arial" w:hAnsi="Arial" w:cs="Arial"/>
+          <w:sz w:val="24"/>
+          <w:szCs w:val="24"/>
+          <w:lang w:eastAsia="es-MX"/>
+        </w:rPr>
+      </w:pPr>
+    </w:p>
+    <w:p>
+      <w:pPr>
+        <w:spacing w:line="360" w:lineRule="auto"/>
+        <w:jc w:val="both"/>
+        <w:rPr>
+          <w:rFonts w:ascii="Arial" w:hAnsi="Arial" w:cs="Arial"/>
+          <w:sz w:val="24"/>
+          <w:szCs w:val="24"/>
+          <w:lang w:eastAsia="es-MX"/>
+        </w:rPr>
+      </w:pPr>
+      <w:r>
+        <w:rPr>
+          <w:rFonts w:ascii="Arial" w:hAnsi="Arial" w:cs="Arial"/>
+          <w:sz w:val="24"/>
+          <w:szCs w:val="24"/>
+          <w:lang w:eastAsia="es-MX"/>
+        </w:rPr>
+        <w:t>3.-¿A qué se dedica una consultoría TI?</w:t>
+      </w:r>
+    </w:p>
+    <w:p>
+      <w:pPr>
+        <w:spacing w:line="360" w:lineRule="auto"/>
+        <w:jc w:val="both"/>
+        <w:rPr>
+          <w:rFonts w:ascii="Arial" w:hAnsi="Arial" w:cs="Arial"/>
+          <w:sz w:val="24"/>
+          <w:szCs w:val="24"/>
+          <w:lang w:eastAsia="es-MX"/>
+        </w:rPr>
+      </w:pPr>
+      <w:r>
+        <w:rPr>
+          <w:rFonts w:ascii="Arial" w:hAnsi="Arial" w:cs="Arial"/>
+          <w:sz w:val="24"/>
+          <w:szCs w:val="24"/>
+          <w:lang w:eastAsia="es-MX"/>
+        </w:rPr>
+        <w:t xml:space="preserve">a) </w:t>
+      </w:r>
+      <w:r>
+        <w:rPr>
+          <w:rFonts w:ascii="Arial" w:hAnsi="Arial" w:cs="Arial"/>
+          <w:sz w:val="24"/>
+          <w:szCs w:val="24"/>
+          <w:highlight w:val="yellow"/>
+          <w:lang w:eastAsia="es-MX"/>
+        </w:rPr>
+        <w:t>A dar soluciones de informática</w:t>
+      </w:r>
+      <w:r>
+        <w:rPr>
+          <w:rFonts w:ascii="Arial" w:hAnsi="Arial" w:cs="Arial"/>
+          <w:sz w:val="24"/>
+          <w:szCs w:val="24"/>
+          <w:lang w:eastAsia="es-MX"/>
+        </w:rPr>
+        <w:t xml:space="preserve"> </w:t>
+      </w:r>
+    </w:p>
+    <w:p>
+      <w:pPr>
+        <w:spacing w:line="360" w:lineRule="auto"/>
+        <w:jc w:val="both"/>
+        <w:rPr>
+          <w:rFonts w:ascii="Arial" w:hAnsi="Arial" w:cs="Arial"/>
+          <w:sz w:val="24"/>
+          <w:szCs w:val="24"/>
+          <w:lang w:eastAsia="es-MX"/>
+        </w:rPr>
+      </w:pPr>
+      <w:r>
+        <w:rPr>
+          <w:rFonts w:ascii="Arial" w:hAnsi="Arial" w:cs="Arial"/>
+          <w:sz w:val="24"/>
+          <w:szCs w:val="24"/>
+          <w:lang w:eastAsia="es-MX"/>
+        </w:rPr>
+        <w:t>b) A dar soluciones de marketing</w:t>
+      </w:r>
+    </w:p>
+    <w:p>
+      <w:pPr>
+        <w:spacing w:line="360" w:lineRule="auto"/>
+        <w:jc w:val="both"/>
+        <w:rPr>
+          <w:rFonts w:ascii="Arial" w:hAnsi="Arial" w:cs="Arial"/>
+          <w:sz w:val="24"/>
+          <w:szCs w:val="24"/>
+          <w:lang w:eastAsia="es-MX"/>
+        </w:rPr>
+      </w:pPr>
+      <w:r>
+        <w:rPr>
+          <w:rFonts w:ascii="Arial" w:hAnsi="Arial" w:cs="Arial"/>
+          <w:sz w:val="24"/>
+          <w:szCs w:val="24"/>
+          <w:lang w:eastAsia="es-MX"/>
+        </w:rPr>
+        <w:t>c) A dar soluciones de mercado</w:t>
+      </w:r>
+    </w:p>
+    <w:p>
+      <w:pPr>
+        <w:spacing w:line="360" w:lineRule="auto"/>
+        <w:jc w:val="both"/>
+        <w:rPr>
+          <w:rFonts w:ascii="Arial" w:hAnsi="Arial" w:cs="Arial"/>
+          <w:sz w:val="24"/>
+          <w:szCs w:val="24"/>
+          <w:lang w:eastAsia="es-MX"/>
+        </w:rPr>
+      </w:pPr>
+      <w:r>
+        <w:rPr>
+          <w:rFonts w:ascii="Arial" w:hAnsi="Arial" w:cs="Arial"/>
+          <w:sz w:val="24"/>
+          <w:szCs w:val="24"/>
+          <w:lang w:eastAsia="es-MX"/>
+        </w:rPr>
+        <w:t>d) A dar soluciones de personal</w:t>
+      </w:r>
+    </w:p>
+    <w:p>
+      <w:pPr>
+        <w:spacing w:line="360" w:lineRule="auto"/>
+        <w:jc w:val="both"/>
+        <w:rPr>
+          <w:rFonts w:ascii="Arial" w:hAnsi="Arial" w:cs="Arial"/>
+          <w:sz w:val="24"/>
+          <w:szCs w:val="24"/>
+          <w:lang w:eastAsia="es-MX"/>
+        </w:rPr>
+      </w:pPr>
+    </w:p>
+    <w:p>
+      <w:pPr>
+        <w:spacing w:line="360" w:lineRule="auto"/>
+        <w:jc w:val="both"/>
+        <w:rPr>
+          <w:rFonts w:ascii="Arial" w:hAnsi="Arial" w:cs="Arial"/>
+          <w:sz w:val="24"/>
+          <w:szCs w:val="24"/>
+          <w:lang w:eastAsia="es-MX"/>
+        </w:rPr>
+      </w:pPr>
+      <w:r>
+        <w:rPr>
+          <w:rFonts w:ascii="Arial" w:hAnsi="Arial" w:cs="Arial"/>
+          <w:sz w:val="24"/>
+          <w:szCs w:val="24"/>
+          <w:lang w:eastAsia="es-MX"/>
+        </w:rPr>
+        <w:t>4.-¿Qué significa TI?</w:t>
+      </w:r>
+    </w:p>
+    <w:p>
+      <w:pPr>
+        <w:spacing w:line="360" w:lineRule="auto"/>
+        <w:jc w:val="both"/>
+        <w:rPr>
+          <w:rFonts w:ascii="Arial" w:hAnsi="Arial" w:cs="Arial"/>
+          <w:sz w:val="24"/>
+          <w:szCs w:val="24"/>
+          <w:lang w:eastAsia="es-MX"/>
+        </w:rPr>
+      </w:pPr>
+      <w:r>
+        <w:rPr>
+          <w:rFonts w:ascii="Arial" w:hAnsi="Arial" w:cs="Arial"/>
+          <w:sz w:val="24"/>
+          <w:szCs w:val="24"/>
+          <w:lang w:eastAsia="es-MX"/>
+        </w:rPr>
+        <w:t>a) Tecnologías de la informática</w:t>
+      </w:r>
+    </w:p>
+    <w:p>
+      <w:pPr>
+        <w:spacing w:line="360" w:lineRule="auto"/>
+        <w:jc w:val="both"/>
+        <w:rPr>
+          <w:rFonts w:ascii="Arial" w:hAnsi="Arial" w:cs="Arial"/>
+          <w:sz w:val="24"/>
+          <w:szCs w:val="24"/>
+          <w:lang w:eastAsia="es-MX"/>
+        </w:rPr>
+      </w:pPr>
+      <w:r>
+        <w:rPr>
+          <w:rFonts w:ascii="Arial" w:hAnsi="Arial" w:cs="Arial"/>
+          <w:sz w:val="24"/>
+          <w:szCs w:val="24"/>
+          <w:lang w:eastAsia="es-MX"/>
+        </w:rPr>
+        <w:t xml:space="preserve">b) </w:t>
+      </w:r>
+      <w:r>
+        <w:rPr>
+          <w:rFonts w:ascii="Arial" w:hAnsi="Arial" w:cs="Arial"/>
+          <w:sz w:val="24"/>
+          <w:szCs w:val="24"/>
+          <w:highlight w:val="yellow"/>
+          <w:lang w:eastAsia="es-MX"/>
+        </w:rPr>
+        <w:t>Tecnologías de la información</w:t>
+      </w:r>
+      <w:r>
+        <w:rPr>
+          <w:rFonts w:ascii="Arial" w:hAnsi="Arial" w:cs="Arial"/>
+          <w:sz w:val="24"/>
+          <w:szCs w:val="24"/>
+          <w:lang w:eastAsia="es-MX"/>
+        </w:rPr>
+        <w:t xml:space="preserve">  </w:t>
+      </w:r>
+    </w:p>
+    <w:p>
+      <w:pPr>
+        <w:spacing w:line="360" w:lineRule="auto"/>
+        <w:jc w:val="both"/>
+        <w:rPr>
+          <w:rFonts w:ascii="Arial" w:hAnsi="Arial" w:cs="Arial"/>
+          <w:sz w:val="24"/>
+          <w:szCs w:val="24"/>
+          <w:lang w:eastAsia="es-MX"/>
+        </w:rPr>
+      </w:pPr>
+      <w:r>
+        <w:rPr>
+          <w:rFonts w:ascii="Arial" w:hAnsi="Arial" w:cs="Arial"/>
+          <w:sz w:val="24"/>
+          <w:szCs w:val="24"/>
+          <w:lang w:eastAsia="es-MX"/>
+        </w:rPr>
+        <w:lastRenderedPageBreak/>
+        <w:t>c) Técnicas de infraestructura</w:t>
+      </w:r>
+    </w:p>
+    <w:p>
+      <w:pPr>
+        <w:spacing w:line="360" w:lineRule="auto"/>
+        <w:jc w:val="both"/>
+        <w:rPr>
+          <w:rFonts w:ascii="Arial" w:hAnsi="Arial" w:cs="Arial"/>
+          <w:sz w:val="24"/>
+          <w:szCs w:val="24"/>
+          <w:lang w:eastAsia="es-MX"/>
+        </w:rPr>
+      </w:pPr>
+      <w:r>
+        <w:rPr>
+          <w:rFonts w:ascii="Arial" w:hAnsi="Arial" w:cs="Arial"/>
+          <w:sz w:val="24"/>
+          <w:szCs w:val="24"/>
+          <w:lang w:eastAsia="es-MX"/>
+        </w:rPr>
+        <w:t xml:space="preserve">d) Trabajo individualizado </w:t>
+      </w:r>
+    </w:p>
+    <w:p>
+      <w:pPr>
+        <w:spacing w:line="360" w:lineRule="auto"/>
+        <w:jc w:val="both"/>
+        <w:rPr>
+          <w:rFonts w:ascii="Arial" w:hAnsi="Arial" w:cs="Arial"/>
+          <w:sz w:val="24"/>
+          <w:szCs w:val="24"/>
+          <w:lang w:eastAsia="es-MX"/>
+        </w:rPr>
+      </w:pPr>
+    </w:p>
+    <w:p>
+      <w:pPr>
+        <w:spacing w:line="360" w:lineRule="auto"/>
+        <w:jc w:val="both"/>
+        <w:rPr>
+          <w:rFonts w:ascii="Arial" w:hAnsi="Arial" w:cs="Arial"/>
+          <w:sz w:val="24"/>
+          <w:szCs w:val="24"/>
+          <w:lang w:eastAsia="es-MX"/>
+        </w:rPr>
+      </w:pPr>
+      <w:r>
+        <w:rPr>
+          <w:rFonts w:ascii="Arial" w:hAnsi="Arial" w:cs="Arial"/>
+          <w:sz w:val="24"/>
+          <w:szCs w:val="24"/>
+          <w:lang w:eastAsia="es-MX"/>
+        </w:rPr>
+        <w:t>5.-¿Por qué es importante un consultor TI?</w:t>
+      </w:r>
+    </w:p>
+    <w:p>
+      <w:pPr>
+        <w:spacing w:line="360" w:lineRule="auto"/>
+        <w:jc w:val="both"/>
+        <w:rPr>
+          <w:rFonts w:ascii="Arial" w:hAnsi="Arial" w:cs="Arial"/>
+          <w:sz w:val="24"/>
+          <w:szCs w:val="24"/>
+          <w:lang w:eastAsia="es-MX"/>
+        </w:rPr>
+      </w:pPr>
+      <w:r>
+        <w:rPr>
+          <w:rFonts w:ascii="Arial" w:hAnsi="Arial" w:cs="Arial"/>
+          <w:sz w:val="24"/>
+          <w:szCs w:val="24"/>
+          <w:lang w:eastAsia="es-MX"/>
+        </w:rPr>
+        <w:t>a) Para que resuelva nuestros problemas</w:t>
+      </w:r>
+    </w:p>
+    <w:p>
+      <w:pPr>
+        <w:spacing w:line="360" w:lineRule="auto"/>
+        <w:jc w:val="both"/>
+        <w:rPr>
+          <w:rFonts w:ascii="Arial" w:hAnsi="Arial" w:cs="Arial"/>
+          <w:sz w:val="24"/>
+          <w:szCs w:val="24"/>
+          <w:lang w:eastAsia="es-MX"/>
+        </w:rPr>
+      </w:pPr>
+      <w:r>
+        <w:rPr>
+          <w:rFonts w:ascii="Arial" w:hAnsi="Arial" w:cs="Arial"/>
+          <w:sz w:val="24"/>
+          <w:szCs w:val="24"/>
+          <w:lang w:eastAsia="es-MX"/>
+        </w:rPr>
+        <w:t xml:space="preserve">b) </w:t>
+      </w:r>
+      <w:r>
+        <w:rPr>
+          <w:rFonts w:ascii="Arial" w:hAnsi="Arial" w:cs="Arial"/>
+          <w:sz w:val="24"/>
+          <w:szCs w:val="24"/>
+          <w:highlight w:val="yellow"/>
+          <w:lang w:eastAsia="es-MX"/>
+        </w:rPr>
+        <w:t xml:space="preserve">Para orientarnos en la solución </w:t>
+      </w:r>
+      <w:r>
+        <w:rPr>
+          <w:rFonts w:ascii="Arial" w:hAnsi="Arial" w:cs="Arial"/>
+          <w:sz w:val="24"/>
+          <w:szCs w:val="24"/>
+          <w:highlight w:val="yellow"/>
+          <w:lang w:eastAsia="es-MX"/>
+        </w:rPr>
+        <w:t>de problemas</w:t>
+      </w:r>
+    </w:p>
+    <w:p>
+      <w:pPr>
+        <w:spacing w:line="360" w:lineRule="auto"/>
+        <w:jc w:val="both"/>
+        <w:rPr>
+          <w:rFonts w:ascii="Arial" w:hAnsi="Arial" w:cs="Arial"/>
+          <w:sz w:val="24"/>
+          <w:szCs w:val="24"/>
+          <w:lang w:eastAsia="es-MX"/>
+        </w:rPr>
+      </w:pPr>
+    </w:p>
+    <w:p>
+      <w:pPr>
+        <w:spacing w:line="360" w:lineRule="auto"/>
+        <w:jc w:val="both"/>
+        <w:rPr>
+          <w:rFonts w:ascii="Arial" w:hAnsi="Arial" w:cs="Arial"/>
+          <w:sz w:val="24"/>
+          <w:szCs w:val="24"/>
+          <w:lang w:eastAsia="es-MX"/>
+        </w:rPr>
+      </w:pPr>
+      <w:r>
+        <w:rPr>
+          <w:rFonts w:ascii="Arial" w:hAnsi="Arial" w:cs="Arial"/>
+          <w:sz w:val="24"/>
+          <w:szCs w:val="24"/>
+          <w:lang w:eastAsia="es-MX"/>
+        </w:rPr>
+        <w:t xml:space="preserve">Relaciona con el punto que corresponda </w:t>
+      </w:r>
+    </w:p>
+    <w:p>
+      <w:pPr>
+        <w:spacing w:line="360" w:lineRule="auto"/>
+        <w:jc w:val="both"/>
+        <w:rPr>
+          <w:rFonts w:ascii="Arial" w:hAnsi="Arial" w:cs="Arial"/>
+          <w:sz w:val="24"/>
+          <w:szCs w:val="24"/>
+          <w:lang w:eastAsia="es-MX"/>
+        </w:rPr>
+      </w:pPr>
+      <w:r>
+        <w:rPr>
+          <w:rFonts w:ascii="Arial" w:hAnsi="Arial" w:cs="Arial"/>
+          <w:sz w:val="24"/>
+          <w:szCs w:val="24"/>
+          <w:lang w:eastAsia="es-MX"/>
+        </w:rPr>
+        <w:t>A.- Contrato de outsourcing</w:t>
+      </w:r>
+    </w:p>
+    <w:p>
+      <w:pPr>
+        <w:spacing w:line="360" w:lineRule="auto"/>
+        <w:jc w:val="both"/>
+        <w:rPr>
+          <w:rFonts w:ascii="Arial" w:hAnsi="Arial" w:cs="Arial"/>
+          <w:sz w:val="24"/>
+          <w:szCs w:val="24"/>
+          <w:lang w:eastAsia="es-MX"/>
+        </w:rPr>
+      </w:pPr>
+      <w:r>
+        <w:rPr>
+          <w:rFonts w:ascii="Arial" w:hAnsi="Arial" w:cs="Arial"/>
+          <w:sz w:val="24"/>
+          <w:szCs w:val="24"/>
+          <w:lang w:eastAsia="es-MX"/>
+        </w:rPr>
+        <w:t xml:space="preserve">B.- Consultoría de marketing </w:t>
+      </w:r>
+    </w:p>
+    <w:p>
+      <w:pPr>
+        <w:spacing w:line="360" w:lineRule="auto"/>
+        <w:jc w:val="both"/>
+        <w:rPr>
+          <w:rFonts w:ascii="Arial" w:hAnsi="Arial" w:cs="Arial"/>
+          <w:sz w:val="24"/>
+          <w:szCs w:val="24"/>
+          <w:lang w:eastAsia="es-MX"/>
+        </w:rPr>
+      </w:pPr>
+      <w:r>
+        <w:rPr>
+          <w:rFonts w:ascii="Arial" w:hAnsi="Arial" w:cs="Arial"/>
+          <w:sz w:val="24"/>
+          <w:szCs w:val="24"/>
+          <w:lang w:eastAsia="es-MX"/>
+        </w:rPr>
+        <w:t>C.- Dedicación total</w:t>
+      </w:r>
+    </w:p>
+    <w:p>
+      <w:pPr>
+        <w:spacing w:line="360" w:lineRule="auto"/>
+        <w:jc w:val="both"/>
+        <w:rPr>
+          <w:rFonts w:ascii="Arial" w:hAnsi="Arial" w:cs="Arial"/>
+          <w:sz w:val="24"/>
+          <w:szCs w:val="24"/>
+          <w:lang w:eastAsia="es-MX"/>
+        </w:rPr>
+      </w:pPr>
+      <w:r>
+        <w:rPr>
+          <w:rFonts w:ascii="Arial" w:hAnsi="Arial" w:cs="Arial"/>
+          <w:sz w:val="24"/>
+          <w:szCs w:val="24"/>
+          <w:lang w:eastAsia="es-MX"/>
+        </w:rPr>
+        <w:t>D.- Consultoría de negocios</w:t>
+      </w:r>
+    </w:p>
+    <w:p>
+      <w:pPr>
+        <w:spacing w:line="360" w:lineRule="auto"/>
+        <w:jc w:val="both"/>
+        <w:rPr>
+          <w:rFonts w:ascii="Arial" w:hAnsi="Arial" w:cs="Arial"/>
+          <w:sz w:val="24"/>
+          <w:szCs w:val="24"/>
+          <w:lang w:eastAsia="es-MX"/>
+        </w:rPr>
+      </w:pPr>
+      <w:r>
+        <w:rPr>
+          <w:rFonts w:ascii="Arial" w:hAnsi="Arial" w:cs="Arial"/>
+          <w:sz w:val="24"/>
+          <w:szCs w:val="24"/>
+          <w:lang w:eastAsia="es-MX"/>
+        </w:rPr>
+        <w:t>E.- Cifrado de datos</w:t>
+      </w:r>
+    </w:p>
+    <w:p>
+      <w:pPr>
+        <w:spacing w:line="360" w:lineRule="auto"/>
+        <w:jc w:val="both"/>
+        <w:rPr>
+          <w:rFonts w:ascii="Arial" w:hAnsi="Arial" w:cs="Arial"/>
+          <w:sz w:val="24"/>
+          <w:szCs w:val="24"/>
+          <w:lang w:eastAsia="es-MX"/>
+        </w:rPr>
+      </w:pPr>
+    </w:p>
+    <w:p>
+      <w:pPr>
+        <w:spacing w:line="360" w:lineRule="auto"/>
+        <w:jc w:val="both"/>
+        <w:rPr>
+          <w:rFonts w:ascii="Arial" w:hAnsi="Arial" w:cs="Arial"/>
+          <w:sz w:val="24"/>
+          <w:szCs w:val="24"/>
+          <w:lang w:eastAsia="es-MX"/>
+        </w:rPr>
+      </w:pPr>
+      <w:r>
+        <w:rPr>
+          <w:rFonts w:ascii="Arial" w:hAnsi="Arial" w:cs="Arial"/>
+          <w:sz w:val="24"/>
+          <w:szCs w:val="24"/>
+          <w:lang w:eastAsia="es-MX"/>
+        </w:rPr>
+        <w:t xml:space="preserve">( </w:t>
+      </w:r>
+      <w:r>
+        <w:rPr>
+          <w:rFonts w:ascii="Arial" w:hAnsi="Arial" w:cs="Arial"/>
+          <w:sz w:val="24"/>
+          <w:szCs w:val="24"/>
+          <w:lang w:eastAsia="es-MX"/>
+        </w:rPr>
+        <w:t>C</w:t>
+      </w:r>
+      <w:r>
+        <w:rPr>
+          <w:rFonts w:ascii="Arial" w:hAnsi="Arial" w:cs="Arial"/>
+          <w:sz w:val="24"/>
+          <w:szCs w:val="24"/>
+          <w:lang w:eastAsia="es-MX"/>
+        </w:rPr>
+        <w:t xml:space="preserve"> ) Es uno de los beneficios del outsourcing </w:t>
+      </w:r>
+    </w:p>
+    <w:p>
+      <w:pPr>
+        <w:spacing w:line="360" w:lineRule="auto"/>
+        <w:jc w:val="both"/>
+        <w:rPr>
+          <w:rFonts w:ascii="Arial" w:hAnsi="Arial" w:cs="Arial"/>
+          <w:sz w:val="24"/>
+          <w:szCs w:val="24"/>
+          <w:lang w:eastAsia="es-MX"/>
+        </w:rPr>
+      </w:pPr>
+      <w:r>
+        <w:rPr>
+          <w:rFonts w:ascii="Arial" w:hAnsi="Arial" w:cs="Arial"/>
+          <w:sz w:val="24"/>
+          <w:szCs w:val="24"/>
+          <w:lang w:eastAsia="es-MX"/>
+        </w:rPr>
+        <w:t xml:space="preserve">( </w:t>
+      </w:r>
+      <w:r>
+        <w:rPr>
+          <w:rFonts w:ascii="Arial" w:hAnsi="Arial" w:cs="Arial"/>
+          <w:sz w:val="24"/>
+          <w:szCs w:val="24"/>
+          <w:lang w:eastAsia="es-MX"/>
+        </w:rPr>
+        <w:t>B</w:t>
+      </w:r>
+      <w:r>
+        <w:rPr>
+          <w:rFonts w:ascii="Arial" w:hAnsi="Arial" w:cs="Arial"/>
+          <w:sz w:val="24"/>
+          <w:szCs w:val="24"/>
+          <w:lang w:eastAsia="es-MX"/>
+        </w:rPr>
+        <w:t xml:space="preserve"> </w:t>
+      </w:r>
+      <w:r>
+        <w:rPr>
+          <w:rFonts w:ascii="Arial" w:hAnsi="Arial" w:cs="Arial"/>
+          <w:sz w:val="24"/>
+          <w:szCs w:val="24"/>
+          <w:lang w:eastAsia="es-MX"/>
+        </w:rPr>
+        <w:t>) Es uno de los tipos de consultoría</w:t>
+      </w:r>
+    </w:p>
+    <w:p>
+      <w:pPr>
+        <w:spacing w:line="360" w:lineRule="auto"/>
+        <w:jc w:val="both"/>
+        <w:rPr>
+          <w:rFonts w:ascii="Arial" w:hAnsi="Arial" w:cs="Arial"/>
+          <w:sz w:val="24"/>
+          <w:szCs w:val="24"/>
+          <w:lang w:eastAsia="es-MX"/>
+        </w:rPr>
+      </w:pPr>
+      <w:r>
+        <w:rPr>
+          <w:rFonts w:ascii="Arial" w:hAnsi="Arial" w:cs="Arial"/>
+          <w:sz w:val="24"/>
+          <w:szCs w:val="24"/>
+          <w:lang w:eastAsia="es-MX"/>
+        </w:rPr>
+        <w:t>(</w:t>
+      </w:r>
+      <w:r>
+        <w:rPr>
+          <w:rFonts w:ascii="Arial" w:hAnsi="Arial" w:cs="Arial"/>
+          <w:sz w:val="24"/>
+          <w:szCs w:val="24"/>
+          <w:lang w:eastAsia="es-MX"/>
+        </w:rPr>
+        <w:t xml:space="preserve"> </w:t>
+      </w:r>
+      <w:r>
+        <w:rPr>
+          <w:rFonts w:ascii="Arial" w:hAnsi="Arial" w:cs="Arial"/>
+          <w:sz w:val="24"/>
+          <w:szCs w:val="24"/>
+          <w:lang w:eastAsia="es-MX"/>
+        </w:rPr>
+        <w:t>D</w:t>
+      </w:r>
+      <w:r>
+        <w:rPr>
+          <w:rFonts w:ascii="Arial" w:hAnsi="Arial" w:cs="Arial"/>
+          <w:sz w:val="24"/>
+          <w:szCs w:val="24"/>
+          <w:lang w:eastAsia="es-MX"/>
+        </w:rPr>
+        <w:t xml:space="preserve"> </w:t>
+      </w:r>
+      <w:r>
+        <w:rPr>
+          <w:rFonts w:ascii="Arial" w:hAnsi="Arial" w:cs="Arial"/>
+          <w:sz w:val="24"/>
+          <w:szCs w:val="24"/>
+          <w:lang w:eastAsia="es-MX"/>
+        </w:rPr>
+        <w:t xml:space="preserve">) </w:t>
+      </w:r>
+      <w:r>
+        <w:rPr>
+          <w:rFonts w:ascii="Arial" w:eastAsia="Times New Roman" w:hAnsi="Arial" w:cs="Arial"/>
+          <w:sz w:val="24"/>
+          <w:szCs w:val="24"/>
+          <w:lang w:eastAsia="es-MX"/>
+        </w:rPr>
+        <w:t>consiste en la realización de un análisis profundo de la situación de la organización</w:t>
+      </w:r>
+    </w:p>
+    <w:p>
+      <w:pPr>
+        <w:spacing w:line="360" w:lineRule="auto"/>
+        <w:jc w:val="both"/>
+        <w:rPr>
+          <w:rFonts w:ascii="Arial" w:hAnsi="Arial" w:cs="Arial"/>
+          <w:sz w:val="24"/>
+          <w:szCs w:val="24"/>
+          <w:lang w:eastAsia="es-MX"/>
+        </w:rPr>
+      </w:pPr>
+      <w:r>
+        <w:rPr>
+          <w:rFonts w:ascii="Arial" w:hAnsi="Arial" w:cs="Arial"/>
+          <w:sz w:val="24"/>
+          <w:szCs w:val="24"/>
+          <w:lang w:eastAsia="es-MX"/>
+        </w:rPr>
+        <w:t xml:space="preserve">( </w:t>
+      </w:r>
+      <w:r>
+        <w:rPr>
+          <w:rFonts w:ascii="Arial" w:hAnsi="Arial" w:cs="Arial"/>
+          <w:sz w:val="24"/>
+          <w:szCs w:val="24"/>
+          <w:lang w:eastAsia="es-MX"/>
+        </w:rPr>
+        <w:t>A</w:t>
+      </w:r>
+      <w:r>
+        <w:rPr>
+          <w:rFonts w:ascii="Arial" w:hAnsi="Arial" w:cs="Arial"/>
+          <w:sz w:val="24"/>
+          <w:szCs w:val="24"/>
+          <w:lang w:eastAsia="es-MX"/>
+        </w:rPr>
+        <w:t xml:space="preserve"> ) Sirve para establecer las actividades a realizar</w:t>
+      </w:r>
+    </w:p>
+    <w:p>
+      <w:pPr>
+        <w:spacing w:line="360" w:lineRule="auto"/>
+        <w:jc w:val="both"/>
+        <w:rPr>
+          <w:lang w:eastAsia="es-MX"/>
+        </w:rPr>
+      </w:pPr>
+      <w:r>
+        <w:rPr>
+          <w:rFonts w:ascii="Arial" w:hAnsi="Arial" w:cs="Arial"/>
+          <w:sz w:val="24"/>
+          <w:szCs w:val="24"/>
+          <w:lang w:eastAsia="es-MX"/>
+        </w:rPr>
+        <w:t>( E ) Es un ejemplo de un servicio de consultoría</w:t>
+      </w:r>
       <w:r>
         <w:rPr>
           <w:lang w:eastAsia="es-MX"/>
@@ -5764,6 +7534,184 @@
 <file path=word/numbering.xml><?xml version="1.0" encoding="utf-8"?>
 <w:numbering xmlns:wpc="http://schemas.microsoft.com/office/word/2010/wordprocessingCanvas" xmlns:cx="http://schemas.microsoft.com/office/drawing/2014/chartex" xmlns:cx1="http://schemas.microsoft.com/office/drawing/2015/9/8/chartex" xmlns:cx2="http://schemas.microsoft.com/office/drawing/2015/10/21/chartex" xmlns:cx3="http://schemas.microsoft.com/office/drawing/2016/5/9/chartex" xmlns:cx4="http://schemas.microsoft.com/office/drawing/2016/5/10/chartex" xmlns:cx5="http://schemas.microsoft.com/office/drawing/2016/5/11/chartex" xmlns:cx6="http://schemas.microsoft.com/office/drawing/2016/5/12/chartex" xmlns:cx7="http://schemas.microsoft.com/office/drawing/2016/5/13/chartex" xmlns:cx8="http://schemas.microsoft.com/office/drawing/2016/5/14/chartex" xmlns:mc="http://schemas.openxmlformats.org/markup-compatibility/2006" xmlns:aink="http://schemas.microsoft.com/office/drawing/2016/ink" xmlns:am3d="http://schemas.microsoft.com/office/drawing/2017/model3d" xmlns:o="urn:schemas-microsoft-com:office:office" xmlns:oel="http://schemas.microsoft.com/office/2019/extlst" xmlns:r="http://schemas.openxmlformats.org/officeDocument/2006/relationships" xmlns:m="http://schemas.openxmlformats.org/officeDocument/2006/math" xmlns:v="urn:schemas-microsoft-com:vml" xmlns:wp14="http://schemas.microsoft.com/office/word/2010/wordprocessingDrawing" xmlns:wp="http://schemas.openxmlformats.org/drawingml/2006/wordprocessingDrawing" xmlns:w10="urn:schemas-microsoft-com:office:word" xmlns:w="http://schemas.openxmlformats.org/wordprocessingml/2006/main" xmlns:w14="http://schemas.microsoft.com/office/word/2010/wordml" xmlns:w15="http://schemas.microsoft.com/office/word/2012/wordml" xmlns:w16cex="http://schemas.microsoft.com/office/word/2018/wordml/cex" xmlns:w16cid="http://schemas.microsoft.com/office/word/2016/wordml/cid" xmlns:w16="http://schemas.microsoft.com/office/word/2018/wordml" xmlns:w16sdtdh="http://schemas.microsoft.com/office/word/2020/wordml/sdtdatahash" xmlns:w16se="http://schemas.microsoft.com/office/word/2015/wordml/symex" xmlns:wpg="http://schemas.microsoft.com/office/word/2010/wordprocessingGroup" xmlns:wpi="http://schemas.microsoft.com/office/word/2010/wordprocessingInk" xmlns:wne="http://schemas.microsoft.com/office/word/2006/wordml" xmlns:wps="http://schemas.microsoft.com/office/word/2010/wordprocessingShape" mc:Ignorable="w14 w15 w16se w16cid w16 w16cex w16sdtdh wp14">
   <w:abstractNum w:abstractNumId="0" w15:restartNumberingAfterBreak="0">
+    <w:nsid w:val="03A87567"/>
+    <w:multiLevelType w:val="hybridMultilevel"/>
+    <w:tmpl w:val="9BB8619C"/>
+    <w:lvl w:ilvl="0" w:tplc="080A0017">
+      <w:start w:val="1"/>
+      <w:numFmt w:val="lowerLetter"/>
+      <w:lvlText w:val="%1)"/>
+      <w:lvlJc w:val="left"/>
+      <w:pPr>
+        <w:ind w:left="720" w:hanging="360"/>
+      </w:pPr>
+      <w:rPr>
+        <w:rFonts w:hint="default"/>
+      </w:rPr>
+    </w:lvl>
+    <w:lvl w:ilvl="1" w:tplc="080A0019" w:tentative="1">
+      <w:start w:val="1"/>
+      <w:numFmt w:val="lowerLetter"/>
+      <w:lvlText w:val="%2."/>
+      <w:lvlJc w:val="left"/>
+      <w:pPr>
+        <w:ind w:left="1440" w:hanging="360"/>
+      </w:pPr>
+    </w:lvl>
+    <w:lvl w:ilvl="2" w:tplc="080A001B" w:tentative="1">
+      <w:start w:val="1"/>
+      <w:numFmt w:val="lowerRoman"/>
+      <w:lvlText w:val="%3."/>
+      <w:lvlJc w:val="right"/>
+      <w:pPr>
+        <w:ind w:left="2160" w:hanging="180"/>
+      </w:pPr>
+    </w:lvl>
+    <w:lvl w:ilvl="3" w:tplc="080A000F" w:tentative="1">
+      <w:start w:val="1"/>
+      <w:numFmt w:val="decimal"/>
+      <w:lvlText w:val="%4."/>
+      <w:lvlJc w:val="left"/>
+      <w:pPr>
+        <w:ind w:left="2880" w:hanging="360"/>
+      </w:pPr>
+    </w:lvl>
+    <w:lvl w:ilvl="4" w:tplc="080A0019" w:tentative="1">
+      <w:start w:val="1"/>
+      <w:numFmt w:val="lowerLetter"/>
+      <w:lvlText w:val="%5."/>
+      <w:lvlJc w:val="left"/>
+      <w:pPr>
+        <w:ind w:left="3600" w:hanging="360"/>
+      </w:pPr>
+    </w:lvl>
+    <w:lvl w:ilvl="5" w:tplc="080A001B" w:tentative="1">
+      <w:start w:val="1"/>
+      <w:numFmt w:val="lowerRoman"/>
+      <w:lvlText w:val="%6."/>
+      <w:lvlJc w:val="right"/>
+      <w:pPr>
+        <w:ind w:left="4320" w:hanging="180"/>
+      </w:pPr>
+    </w:lvl>
+    <w:lvl w:ilvl="6" w:tplc="080A000F" w:tentative="1">
+      <w:start w:val="1"/>
+      <w:numFmt w:val="decimal"/>
+      <w:lvlText w:val="%7."/>
+      <w:lvlJc w:val="left"/>
+      <w:pPr>
+        <w:ind w:left="5040" w:hanging="360"/>
+      </w:pPr>
+    </w:lvl>
+    <w:lvl w:ilvl="7" w:tplc="080A0019" w:tentative="1">
+      <w:start w:val="1"/>
+      <w:numFmt w:val="lowerLetter"/>
+      <w:lvlText w:val="%8."/>
+      <w:lvlJc w:val="left"/>
+      <w:pPr>
+        <w:ind w:left="5760" w:hanging="360"/>
+      </w:pPr>
+    </w:lvl>
+    <w:lvl w:ilvl="8" w:tplc="080A001B" w:tentative="1">
+      <w:start w:val="1"/>
+      <w:numFmt w:val="lowerRoman"/>
+      <w:lvlText w:val="%9."/>
+      <w:lvlJc w:val="right"/>
+      <w:pPr>
+        <w:ind w:left="6480" w:hanging="180"/>
+      </w:pPr>
+    </w:lvl>
+  </w:abstractNum>
+  <w:abstractNum w:abstractNumId="1" w15:restartNumberingAfterBreak="0">
+    <w:nsid w:val="05CA38D6"/>
+    <w:multiLevelType w:val="hybridMultilevel"/>
+    <w:tmpl w:val="C2D2878E"/>
+    <w:lvl w:ilvl="0" w:tplc="080A0017">
+      <w:start w:val="1"/>
+      <w:numFmt w:val="lowerLetter"/>
+      <w:lvlText w:val="%1)"/>
+      <w:lvlJc w:val="left"/>
+      <w:pPr>
+        <w:ind w:left="720" w:hanging="360"/>
+      </w:pPr>
+      <w:rPr>
+        <w:rFonts w:hint="default"/>
+      </w:rPr>
+    </w:lvl>
+    <w:lvl w:ilvl="1" w:tplc="080A0019" w:tentative="1">
+      <w:start w:val="1"/>
+      <w:numFmt w:val="lowerLetter"/>
+      <w:lvlText w:val="%2."/>
+      <w:lvlJc w:val="left"/>
+      <w:pPr>
+        <w:ind w:left="1440" w:hanging="360"/>
+      </w:pPr>
+    </w:lvl>
+    <w:lvl w:ilvl="2" w:tplc="080A001B" w:tentative="1">
+      <w:start w:val="1"/>
+      <w:numFmt w:val="lowerRoman"/>
+      <w:lvlText w:val="%3."/>
+      <w:lvlJc w:val="right"/>
+      <w:pPr>
+        <w:ind w:left="2160" w:hanging="180"/>
+      </w:pPr>
+    </w:lvl>
+    <w:lvl w:ilvl="3" w:tplc="080A000F" w:tentative="1">
+      <w:start w:val="1"/>
+      <w:numFmt w:val="decimal"/>
+      <w:lvlText w:val="%4."/>
+      <w:lvlJc w:val="left"/>
+      <w:pPr>
+        <w:ind w:left="2880" w:hanging="360"/>
+      </w:pPr>
+    </w:lvl>
+    <w:lvl w:ilvl="4" w:tplc="080A0019" w:tentative="1">
+      <w:start w:val="1"/>
+      <w:numFmt w:val="lowerLetter"/>
+      <w:lvlText w:val="%5."/>
+      <w:lvlJc w:val="left"/>
+      <w:pPr>
+        <w:ind w:left="3600" w:hanging="360"/>
+      </w:pPr>
+    </w:lvl>
+    <w:lvl w:ilvl="5" w:tplc="080A001B" w:tentative="1">
+      <w:start w:val="1"/>
+      <w:numFmt w:val="lowerRoman"/>
+      <w:lvlText w:val="%6."/>
+      <w:lvlJc w:val="right"/>
+      <w:pPr>
+        <w:ind w:left="4320" w:hanging="180"/>
+      </w:pPr>
+    </w:lvl>
+    <w:lvl w:ilvl="6" w:tplc="080A000F" w:tentative="1">
+      <w:start w:val="1"/>
+      <w:numFmt w:val="decimal"/>
+      <w:lvlText w:val="%7."/>
+      <w:lvlJc w:val="left"/>
+      <w:pPr>
+        <w:ind w:left="5040" w:hanging="360"/>
+      </w:pPr>
+    </w:lvl>
+    <w:lvl w:ilvl="7" w:tplc="080A0019" w:tentative="1">
+      <w:start w:val="1"/>
+      <w:numFmt w:val="lowerLetter"/>
+      <w:lvlText w:val="%8."/>
+      <w:lvlJc w:val="left"/>
+      <w:pPr>
+        <w:ind w:left="5760" w:hanging="360"/>
+      </w:pPr>
+    </w:lvl>
+    <w:lvl w:ilvl="8" w:tplc="080A001B" w:tentative="1">
+      <w:start w:val="1"/>
+      <w:numFmt w:val="lowerRoman"/>
+      <w:lvlText w:val="%9."/>
+      <w:lvlJc w:val="right"/>
+      <w:pPr>
+        <w:ind w:left="6480" w:hanging="180"/>
+      </w:pPr>
+    </w:lvl>
+  </w:abstractNum>
+  <w:abstractNum w:abstractNumId="2" w15:restartNumberingAfterBreak="0">
     <w:nsid w:val="0A1026EF"/>
     <w:multiLevelType w:val="hybridMultilevel"/>
     <w:tmpl w:val="B27235FC"/>
@@ -5876,7 +7824,7 @@
       </w:rPr>
     </w:lvl>
   </w:abstractNum>
-  <w:abstractNum w:abstractNumId="1" w15:restartNumberingAfterBreak="0">
+  <w:abstractNum w:abstractNumId="3" w15:restartNumberingAfterBreak="0">
     <w:nsid w:val="0B206B01"/>
     <w:multiLevelType w:val="multilevel"/>
     <w:tmpl w:val="C5780F22"/>
@@ -6025,7 +7973,7 @@
       </w:rPr>
     </w:lvl>
   </w:abstractNum>
-  <w:abstractNum w:abstractNumId="2" w15:restartNumberingAfterBreak="0">
+  <w:abstractNum w:abstractNumId="4" w15:restartNumberingAfterBreak="0">
     <w:nsid w:val="140668B2"/>
     <w:multiLevelType w:val="multilevel"/>
     <w:tmpl w:val="8402D01A"/>
@@ -6174,7 +8122,96 @@
       </w:rPr>
     </w:lvl>
   </w:abstractNum>
-  <w:abstractNum w:abstractNumId="3" w15:restartNumberingAfterBreak="0">
+  <w:abstractNum w:abstractNumId="5" w15:restartNumberingAfterBreak="0">
+    <w:nsid w:val="2AD739A5"/>
+    <w:multiLevelType w:val="hybridMultilevel"/>
+    <w:tmpl w:val="9872E168"/>
+    <w:lvl w:ilvl="0" w:tplc="080A0017">
+      <w:start w:val="1"/>
+      <w:numFmt w:val="lowerLetter"/>
+      <w:lvlText w:val="%1)"/>
+      <w:lvlJc w:val="left"/>
+      <w:pPr>
+        <w:ind w:left="720" w:hanging="360"/>
+      </w:pPr>
+      <w:rPr>
+        <w:rFonts w:hint="default"/>
+      </w:rPr>
+    </w:lvl>
+    <w:lvl w:ilvl="1" w:tplc="080A0019" w:tentative="1">
+      <w:start w:val="1"/>
+      <w:numFmt w:val="lowerLetter"/>
+      <w:lvlText w:val="%2."/>
+      <w:lvlJc w:val="left"/>
+      <w:pPr>
+        <w:ind w:left="1440" w:hanging="360"/>
+      </w:pPr>
+    </w:lvl>
+    <w:lvl w:ilvl="2" w:tplc="080A001B" w:tentative="1">
+      <w:start w:val="1"/>
+      <w:numFmt w:val="lowerRoman"/>
+      <w:lvlText w:val="%3."/>
+      <w:lvlJc w:val="right"/>
+      <w:pPr>
+        <w:ind w:left="2160" w:hanging="180"/>
+      </w:pPr>
+    </w:lvl>
+    <w:lvl w:ilvl="3" w:tplc="080A000F" w:tentative="1">
+      <w:start w:val="1"/>
+      <w:numFmt w:val="decimal"/>
+      <w:lvlText w:val="%4."/>
+      <w:lvlJc w:val="left"/>
+      <w:pPr>
+        <w:ind w:left="2880" w:hanging="360"/>
+      </w:pPr>
+    </w:lvl>
+    <w:lvl w:ilvl="4" w:tplc="080A0019" w:tentative="1">
+      <w:start w:val="1"/>
+      <w:numFmt w:val="lowerLetter"/>
+      <w:lvlText w:val="%5."/>
+      <w:lvlJc w:val="left"/>
+      <w:pPr>
+        <w:ind w:left="3600" w:hanging="360"/>
+      </w:pPr>
+    </w:lvl>
+    <w:lvl w:ilvl="5" w:tplc="080A001B" w:tentative="1">
+      <w:start w:val="1"/>
+      <w:numFmt w:val="lowerRoman"/>
+      <w:lvlText w:val="%6."/>
+      <w:lvlJc w:val="right"/>
+      <w:pPr>
+        <w:ind w:left="4320" w:hanging="180"/>
+      </w:pPr>
+    </w:lvl>
+    <w:lvl w:ilvl="6" w:tplc="080A000F" w:tentative="1">
+      <w:start w:val="1"/>
+      <w:numFmt w:val="decimal"/>
+      <w:lvlText w:val="%7."/>
+      <w:lvlJc w:val="left"/>
+      <w:pPr>
+        <w:ind w:left="5040" w:hanging="360"/>
+      </w:pPr>
+    </w:lvl>
+    <w:lvl w:ilvl="7" w:tplc="080A0019" w:tentative="1">
+      <w:start w:val="1"/>
+      <w:numFmt w:val="lowerLetter"/>
+      <w:lvlText w:val="%8."/>
+      <w:lvlJc w:val="left"/>
+      <w:pPr>
+        <w:ind w:left="5760" w:hanging="360"/>
+      </w:pPr>
+    </w:lvl>
+    <w:lvl w:ilvl="8" w:tplc="080A001B" w:tentative="1">
+      <w:start w:val="1"/>
+      <w:numFmt w:val="lowerRoman"/>
+      <w:lvlText w:val="%9."/>
+      <w:lvlJc w:val="right"/>
+      <w:pPr>
+        <w:ind w:left="6480" w:hanging="180"/>
+      </w:pPr>
+    </w:lvl>
+  </w:abstractNum>
+  <w:abstractNum w:abstractNumId="6" w15:restartNumberingAfterBreak="0">
     <w:nsid w:val="38652B91"/>
     <w:multiLevelType w:val="multilevel"/>
     <w:tmpl w:val="45D8FDAE"/>
@@ -6323,7 +8360,96 @@
       </w:rPr>
     </w:lvl>
   </w:abstractNum>
-  <w:abstractNum w:abstractNumId="4" w15:restartNumberingAfterBreak="0">
+  <w:abstractNum w:abstractNumId="7" w15:restartNumberingAfterBreak="0">
+    <w:nsid w:val="3B5F6100"/>
+    <w:multiLevelType w:val="hybridMultilevel"/>
+    <w:tmpl w:val="5BC629B0"/>
+    <w:lvl w:ilvl="0" w:tplc="080A0017">
+      <w:start w:val="1"/>
+      <w:numFmt w:val="lowerLetter"/>
+      <w:lvlText w:val="%1)"/>
+      <w:lvlJc w:val="left"/>
+      <w:pPr>
+        <w:ind w:left="720" w:hanging="360"/>
+      </w:pPr>
+      <w:rPr>
+        <w:rFonts w:hint="default"/>
+      </w:rPr>
+    </w:lvl>
+    <w:lvl w:ilvl="1" w:tplc="080A0019" w:tentative="1">
+      <w:start w:val="1"/>
+      <w:numFmt w:val="lowerLetter"/>
+      <w:lvlText w:val="%2."/>
+      <w:lvlJc w:val="left"/>
+      <w:pPr>
+        <w:ind w:left="1440" w:hanging="360"/>
+      </w:pPr>
+    </w:lvl>
+    <w:lvl w:ilvl="2" w:tplc="080A001B" w:tentative="1">
+      <w:start w:val="1"/>
+      <w:numFmt w:val="lowerRoman"/>
+      <w:lvlText w:val="%3."/>
+      <w:lvlJc w:val="right"/>
+      <w:pPr>
+        <w:ind w:left="2160" w:hanging="180"/>
+      </w:pPr>
+    </w:lvl>
+    <w:lvl w:ilvl="3" w:tplc="080A000F" w:tentative="1">
+      <w:start w:val="1"/>
+      <w:numFmt w:val="decimal"/>
+      <w:lvlText w:val="%4."/>
+      <w:lvlJc w:val="left"/>
+      <w:pPr>
+        <w:ind w:left="2880" w:hanging="360"/>
+      </w:pPr>
+    </w:lvl>
+    <w:lvl w:ilvl="4" w:tplc="080A0019" w:tentative="1">
+      <w:start w:val="1"/>
+      <w:numFmt w:val="lowerLetter"/>
+      <w:lvlText w:val="%5."/>
+      <w:lvlJc w:val="left"/>
+      <w:pPr>
+        <w:ind w:left="3600" w:hanging="360"/>
+      </w:pPr>
+    </w:lvl>
+    <w:lvl w:ilvl="5" w:tplc="080A001B" w:tentative="1">
+      <w:start w:val="1"/>
+      <w:numFmt w:val="lowerRoman"/>
+      <w:lvlText w:val="%6."/>
+      <w:lvlJc w:val="right"/>
+      <w:pPr>
+        <w:ind w:left="4320" w:hanging="180"/>
+      </w:pPr>
+    </w:lvl>
+    <w:lvl w:ilvl="6" w:tplc="080A000F" w:tentative="1">
+      <w:start w:val="1"/>
+      <w:numFmt w:val="decimal"/>
+      <w:lvlText w:val="%7."/>
+      <w:lvlJc w:val="left"/>
+      <w:pPr>
+        <w:ind w:left="5040" w:hanging="360"/>
+      </w:pPr>
+    </w:lvl>
+    <w:lvl w:ilvl="7" w:tplc="080A0019" w:tentative="1">
+      <w:start w:val="1"/>
+      <w:numFmt w:val="lowerLetter"/>
+      <w:lvlText w:val="%8."/>
+      <w:lvlJc w:val="left"/>
+      <w:pPr>
+        <w:ind w:left="5760" w:hanging="360"/>
+      </w:pPr>
+    </w:lvl>
+    <w:lvl w:ilvl="8" w:tplc="080A001B" w:tentative="1">
+      <w:start w:val="1"/>
+      <w:numFmt w:val="lowerRoman"/>
+      <w:lvlText w:val="%9."/>
+      <w:lvlJc w:val="right"/>
+      <w:pPr>
+        <w:ind w:left="6480" w:hanging="180"/>
+      </w:pPr>
+    </w:lvl>
+  </w:abstractNum>
+  <w:abstractNum w:abstractNumId="8" w15:restartNumberingAfterBreak="0">
     <w:nsid w:val="42155607"/>
     <w:multiLevelType w:val="multilevel"/>
     <w:tmpl w:val="17880206"/>
@@ -6472,7 +8598,7 @@
       </w:rPr>
     </w:lvl>
   </w:abstractNum>
-  <w:abstractNum w:abstractNumId="5" w15:restartNumberingAfterBreak="0">
+  <w:abstractNum w:abstractNumId="9" w15:restartNumberingAfterBreak="0">
     <w:nsid w:val="5BA92AAA"/>
     <w:multiLevelType w:val="hybridMultilevel"/>
     <w:tmpl w:val="CCCC6D80"/>
@@ -6585,7 +8711,7 @@
       </w:rPr>
     </w:lvl>
   </w:abstractNum>
-  <w:abstractNum w:abstractNumId="6" w15:restartNumberingAfterBreak="0">
+  <w:abstractNum w:abstractNumId="10" w15:restartNumberingAfterBreak="0">
     <w:nsid w:val="5DAD72F5"/>
     <w:multiLevelType w:val="multilevel"/>
     <w:tmpl w:val="EA5EA1D2"/>
@@ -6734,7 +8860,7 @@
       </w:rPr>
     </w:lvl>
   </w:abstractNum>
-  <w:abstractNum w:abstractNumId="7" w15:restartNumberingAfterBreak="0">
+  <w:abstractNum w:abstractNumId="11" w15:restartNumberingAfterBreak="0">
     <w:nsid w:val="64EC789E"/>
     <w:multiLevelType w:val="multilevel"/>
     <w:tmpl w:val="3E96849C"/>
@@ -6883,7 +9009,7 @@
       </w:rPr>
     </w:lvl>
   </w:abstractNum>
-  <w:abstractNum w:abstractNumId="8" w15:restartNumberingAfterBreak="0">
+  <w:abstractNum w:abstractNumId="12" w15:restartNumberingAfterBreak="0">
     <w:nsid w:val="697A48AB"/>
     <w:multiLevelType w:val="multilevel"/>
     <w:tmpl w:val="2D708A7A"/>
@@ -7032,7 +9158,7 @@
       </w:rPr>
     </w:lvl>
   </w:abstractNum>
-  <w:abstractNum w:abstractNumId="9" w15:restartNumberingAfterBreak="0">
+  <w:abstractNum w:abstractNumId="13" w15:restartNumberingAfterBreak="0">
     <w:nsid w:val="7AEA350F"/>
     <w:multiLevelType w:val="multilevel"/>
     <w:tmpl w:val="91B68D98"/>
@@ -7182,34 +9308,46 @@
     </w:lvl>
   </w:abstractNum>
   <w:num w:numId="1" w16cid:durableId="1693258163">
+    <w:abstractNumId w:val="4"/>
+  </w:num>
+  <w:num w:numId="2" w16cid:durableId="1838497262">
+    <w:abstractNumId w:val="3"/>
+  </w:num>
+  <w:num w:numId="3" w16cid:durableId="1291936079">
+    <w:abstractNumId w:val="12"/>
+  </w:num>
+  <w:num w:numId="4" w16cid:durableId="210849836">
+    <w:abstractNumId w:val="13"/>
+  </w:num>
+  <w:num w:numId="5" w16cid:durableId="551575203">
+    <w:abstractNumId w:val="11"/>
+  </w:num>
+  <w:num w:numId="6" w16cid:durableId="1659964218">
+    <w:abstractNumId w:val="8"/>
+  </w:num>
+  <w:num w:numId="7" w16cid:durableId="1539271876">
+    <w:abstractNumId w:val="6"/>
+  </w:num>
+  <w:num w:numId="8" w16cid:durableId="2091731173">
+    <w:abstractNumId w:val="10"/>
+  </w:num>
+  <w:num w:numId="9" w16cid:durableId="2067794405">
+    <w:abstractNumId w:val="9"/>
+  </w:num>
+  <w:num w:numId="10" w16cid:durableId="2024747464">
     <w:abstractNumId w:val="2"/>
   </w:num>
-  <w:num w:numId="2" w16cid:durableId="1838497262">
+  <w:num w:numId="11" w16cid:durableId="946036152">
+    <w:abstractNumId w:val="7"/>
+  </w:num>
+  <w:num w:numId="12" w16cid:durableId="1603955337">
+    <w:abstractNumId w:val="0"/>
+  </w:num>
+  <w:num w:numId="13" w16cid:durableId="1853493441">
     <w:abstractNumId w:val="1"/>
   </w:num>
-  <w:num w:numId="3" w16cid:durableId="1291936079">
-    <w:abstractNumId w:val="8"/>
-  </w:num>
-  <w:num w:numId="4" w16cid:durableId="210849836">
-    <w:abstractNumId w:val="9"/>
-  </w:num>
-  <w:num w:numId="5" w16cid:durableId="551575203">
-    <w:abstractNumId w:val="7"/>
-  </w:num>
-  <w:num w:numId="6" w16cid:durableId="1659964218">
-    <w:abstractNumId w:val="4"/>
-  </w:num>
-  <w:num w:numId="7" w16cid:durableId="1539271876">
-    <w:abstractNumId w:val="3"/>
-  </w:num>
-  <w:num w:numId="8" w16cid:durableId="2091731173">
-    <w:abstractNumId w:val="6"/>
-  </w:num>
-  <w:num w:numId="9" w16cid:durableId="2067794405">
+  <w:num w:numId="14" w16cid:durableId="1905526685">
     <w:abstractNumId w:val="5"/>
-  </w:num>
-  <w:num w:numId="10" w16cid:durableId="2024747464">
-    <w:abstractNumId w:val="0"/>
   </w:num>
 </w:numbering>
 </file>
@@ -7965,6 +10103,101 @@
     <w:basedOn w:val="Fuentedeprrafopredeter"/>
     <w:rsid w:val="00533DFC"/>
   </w:style>
+  <w:style w:type="table" w:styleId="Tablaconcuadrcula">
+    <w:name w:val="Table Grid"/>
+    <w:basedOn w:val="Tablanormal"/>
+    <w:uiPriority w:val="39"/>
+    <w:rsid w:val="0043123A"/>
+    <w:pPr>
+      <w:spacing w:after="0" w:line="240" w:lineRule="auto"/>
+    </w:pPr>
+    <w:tblPr>
+      <w:tblBorders>
+        <w:top w:val="single" w:sz="4" w:space="0" w:color="auto"/>
+        <w:left w:val="single" w:sz="4" w:space="0" w:color="auto"/>
+        <w:bottom w:val="single" w:sz="4" w:space="0" w:color="auto"/>
+        <w:right w:val="single" w:sz="4" w:space="0" w:color="auto"/>
+        <w:insideH w:val="single" w:sz="4" w:space="0" w:color="auto"/>
+        <w:insideV w:val="single" w:sz="4" w:space="0" w:color="auto"/>
+      </w:tblBorders>
+    </w:tblPr>
+  </w:style>
+  <w:style w:type="table" w:styleId="Tabladecuadrcula4">
+    <w:name w:val="Grid Table 4"/>
+    <w:basedOn w:val="Tablanormal"/>
+    <w:uiPriority w:val="49"/>
+    <w:rsid w:val="0043123A"/>
+    <w:pPr>
+      <w:spacing w:after="0" w:line="240" w:lineRule="auto"/>
+    </w:pPr>
+    <w:tblPr>
+      <w:tblStyleRowBandSize w:val="1"/>
+      <w:tblStyleColBandSize w:val="1"/>
+      <w:tblBorders>
+        <w:top w:val="single" w:sz="4" w:space="0" w:color="666666" w:themeColor="text1" w:themeTint="99"/>
+        <w:left w:val="single" w:sz="4" w:space="0" w:color="666666" w:themeColor="text1" w:themeTint="99"/>
+        <w:bottom w:val="single" w:sz="4" w:space="0" w:color="666666" w:themeColor="text1" w:themeTint="99"/>
+        <w:right w:val="single" w:sz="4" w:space="0" w:color="666666" w:themeColor="text1" w:themeTint="99"/>
+        <w:insideH w:val="single" w:sz="4" w:space="0" w:color="666666" w:themeColor="text1" w:themeTint="99"/>
+        <w:insideV w:val="single" w:sz="4" w:space="0" w:color="666666" w:themeColor="text1" w:themeTint="99"/>
+      </w:tblBorders>
+    </w:tblPr>
+    <w:tblStylePr w:type="firstRow">
+      <w:rPr>
+        <w:b/>
+        <w:bCs/>
+        <w:color w:val="FFFFFF" w:themeColor="background1"/>
+      </w:rPr>
+      <w:tblPr/>
+      <w:tcPr>
+        <w:tcBorders>
+          <w:top w:val="single" w:sz="4" w:space="0" w:color="000000" w:themeColor="text1"/>
+          <w:left w:val="single" w:sz="4" w:space="0" w:color="000000" w:themeColor="text1"/>
+          <w:bottom w:val="single" w:sz="4" w:space="0" w:color="000000" w:themeColor="text1"/>
+          <w:right w:val="single" w:sz="4" w:space="0" w:color="000000" w:themeColor="text1"/>
+          <w:insideH w:val="nil"/>
+          <w:insideV w:val="nil"/>
+        </w:tcBorders>
+        <w:shd w:val="clear" w:color="auto" w:fill="000000" w:themeFill="text1"/>
+      </w:tcPr>
+    </w:tblStylePr>
+    <w:tblStylePr w:type="lastRow">
+      <w:rPr>
+        <w:b/>
+        <w:bCs/>
+      </w:rPr>
+      <w:tblPr/>
+      <w:tcPr>
+        <w:tcBorders>
+          <w:top w:val="double" w:sz="4" w:space="0" w:color="000000" w:themeColor="text1"/>
+        </w:tcBorders>
+      </w:tcPr>
+    </w:tblStylePr>
+    <w:tblStylePr w:type="firstCol">
+      <w:rPr>
+        <w:b/>
+        <w:bCs/>
+      </w:rPr>
+    </w:tblStylePr>
+    <w:tblStylePr w:type="lastCol">
+      <w:rPr>
+        <w:b/>
+        <w:bCs/>
+      </w:rPr>
+    </w:tblStylePr>
+    <w:tblStylePr w:type="band1Vert">
+      <w:tblPr/>
+      <w:tcPr>
+        <w:shd w:val="clear" w:color="auto" w:fill="CCCCCC" w:themeFill="text1" w:themeFillTint="33"/>
+      </w:tcPr>
+    </w:tblStylePr>
+    <w:tblStylePr w:type="band1Horz">
+      <w:tblPr/>
+      <w:tcPr>
+        <w:shd w:val="clear" w:color="auto" w:fill="CCCCCC" w:themeFill="text1" w:themeFillTint="33"/>
+      </w:tcPr>
+    </w:tblStylePr>
+  </w:style>
 </w:styles>
 </file>
 

</xml_diff>